<commit_message>
Finish testing for A3T1
</commit_message>
<xml_diff>
--- a/Assignment 3/Report_A3.docx
+++ b/Assignment 3/Report_A3.docx
@@ -204,29 +204,40 @@
           <w:szCs w:val="22"/>
         </w:rPr>
       </w:pPr>
+    </w:p>
+    <w:p>
+      <w:pPr>
+        <w:pStyle w:val="paragraph"/>
+        <w:textAlignment w:val="baseline"/>
+        <w:rPr>
+          <w:rFonts w:ascii="Roboto" w:hAnsi="Roboto"/>
+          <w:b/>
+          <w:sz w:val="22"/>
+          <w:szCs w:val="22"/>
+        </w:rPr>
+      </w:pPr>
+      <w:r>
+        <w:rPr>
+          <w:rFonts w:ascii="Roboto" w:hAnsi="Roboto"/>
+          <w:b/>
+          <w:sz w:val="22"/>
+          <w:szCs w:val="22"/>
+        </w:rPr>
+        <w:t>Worst-case Time Complexity</w:t>
+      </w:r>
+    </w:p>
+    <w:p>
+      <w:pPr>
+        <w:pStyle w:val="paragraph"/>
+        <w:textAlignment w:val="baseline"/>
+        <w:rPr>
+          <w:rFonts w:ascii="Roboto" w:hAnsi="Roboto"/>
+          <w:sz w:val="22"/>
+          <w:szCs w:val="22"/>
+        </w:rPr>
+      </w:pPr>
       <w:bookmarkStart w:id="0" w:name="_GoBack"/>
       <w:bookmarkEnd w:id="0"/>
-    </w:p>
-    <w:p>
-      <w:pPr>
-        <w:pStyle w:val="paragraph"/>
-        <w:textAlignment w:val="baseline"/>
-        <w:rPr>
-          <w:rFonts w:ascii="Roboto" w:hAnsi="Roboto"/>
-          <w:b/>
-          <w:sz w:val="22"/>
-          <w:szCs w:val="22"/>
-        </w:rPr>
-      </w:pPr>
-      <w:r>
-        <w:rPr>
-          <w:rFonts w:ascii="Roboto" w:hAnsi="Roboto"/>
-          <w:b/>
-          <w:sz w:val="22"/>
-          <w:szCs w:val="22"/>
-        </w:rPr>
-        <w:t>Worst-case Time Complexity</w:t>
-      </w:r>
     </w:p>
     <w:p>
       <w:pPr>
@@ -489,6 +500,7 @@
     <w:lsdException w:name="HTML Sample" w:semiHidden="1" w:unhideWhenUsed="1"/>
     <w:lsdException w:name="HTML Typewriter" w:semiHidden="1" w:unhideWhenUsed="1"/>
     <w:lsdException w:name="HTML Variable" w:semiHidden="1" w:unhideWhenUsed="1"/>
+    <w:lsdException w:name="Normal Table" w:semiHidden="1" w:unhideWhenUsed="1"/>
     <w:lsdException w:name="annotation subject" w:semiHidden="1" w:unhideWhenUsed="1"/>
     <w:lsdException w:name="No List" w:semiHidden="1" w:unhideWhenUsed="1"/>
     <w:lsdException w:name="Outline List 1" w:semiHidden="1" w:unhideWhenUsed="1"/>
@@ -535,8 +547,10 @@
     <w:lsdException w:name="Table Subtle 2" w:semiHidden="1" w:unhideWhenUsed="1"/>
     <w:lsdException w:name="Table Web 1" w:semiHidden="1" w:unhideWhenUsed="1"/>
     <w:lsdException w:name="Table Web 2" w:semiHidden="1" w:unhideWhenUsed="1"/>
+    <w:lsdException w:name="Table Web 3" w:semiHidden="1" w:unhideWhenUsed="1"/>
     <w:lsdException w:name="Balloon Text" w:semiHidden="1" w:unhideWhenUsed="1"/>
     <w:lsdException w:name="Table Grid" w:uiPriority="39"/>
+    <w:lsdException w:name="Table Theme" w:semiHidden="1" w:unhideWhenUsed="1"/>
     <w:lsdException w:name="Placeholder Text" w:semiHidden="1"/>
     <w:lsdException w:name="No Spacing" w:uiPriority="1" w:qFormat="1"/>
     <w:lsdException w:name="Light Shading" w:uiPriority="60"/>

</xml_diff>

<commit_message>
Finish report and finalise code
</commit_message>
<xml_diff>
--- a/Assignment 3/Report_A3.docx
+++ b/Assignment 3/Report_A3.docx
@@ -204,6 +204,46 @@
           <w:szCs w:val="22"/>
         </w:rPr>
       </w:pPr>
+      <w:r>
+        <w:rPr>
+          <w:rFonts w:ascii="Roboto" w:hAnsi="Roboto"/>
+          <w:sz w:val="22"/>
+          <w:szCs w:val="22"/>
+        </w:rPr>
+        <w:t xml:space="preserve">The function begins by parsing the contents of the file </w:t>
+      </w:r>
+      <w:r>
+        <w:rPr>
+          <w:rFonts w:ascii="Roboto" w:hAnsi="Roboto"/>
+          <w:sz w:val="22"/>
+          <w:szCs w:val="22"/>
+        </w:rPr>
+        <w:t xml:space="preserve">and obtaining a list of the ID </w:t>
+      </w:r>
+      <w:r>
+        <w:rPr>
+          <w:rFonts w:ascii="Roboto" w:hAnsi="Roboto"/>
+          <w:sz w:val="22"/>
+          <w:szCs w:val="22"/>
+        </w:rPr>
+        <w:t>numbers (</w:t>
+      </w:r>
+      <w:r>
+        <w:rPr>
+          <w:rFonts w:ascii="Roboto" w:hAnsi="Roboto"/>
+          <w:sz w:val="22"/>
+          <w:szCs w:val="22"/>
+        </w:rPr>
+        <w:t xml:space="preserve">as strings) </w:t>
+      </w:r>
+      <w:r>
+        <w:rPr>
+          <w:rFonts w:ascii="Roboto" w:hAnsi="Roboto"/>
+          <w:sz w:val="22"/>
+          <w:szCs w:val="22"/>
+        </w:rPr>
+        <w:t>and a list of the last names of the records, in the same order as they were in the file.</w:t>
+      </w:r>
     </w:p>
     <w:p>
       <w:pPr>
@@ -211,7 +251,6 @@
         <w:textAlignment w:val="baseline"/>
         <w:rPr>
           <w:rFonts w:ascii="Roboto" w:hAnsi="Roboto"/>
-          <w:b/>
           <w:sz w:val="22"/>
           <w:szCs w:val="22"/>
         </w:rPr>
@@ -219,11 +258,74 @@
       <w:r>
         <w:rPr>
           <w:rFonts w:ascii="Roboto" w:hAnsi="Roboto"/>
-          <w:b/>
-          <w:sz w:val="22"/>
-          <w:szCs w:val="22"/>
-        </w:rPr>
-        <w:t>Worst-case Time Complexity</w:t>
+          <w:sz w:val="22"/>
+          <w:szCs w:val="22"/>
+        </w:rPr>
+        <w:t xml:space="preserve">We then construct a prefix trie for </w:t>
+      </w:r>
+      <w:r>
+        <w:rPr>
+          <w:rFonts w:ascii="Roboto" w:hAnsi="Roboto"/>
+          <w:sz w:val="22"/>
+          <w:szCs w:val="22"/>
+        </w:rPr>
+        <w:t xml:space="preserve">the ID strings and a prefix trie for the </w:t>
+      </w:r>
+      <w:r>
+        <w:rPr>
+          <w:rFonts w:ascii="Roboto" w:hAnsi="Roboto"/>
+          <w:sz w:val="22"/>
+          <w:szCs w:val="22"/>
+        </w:rPr>
+        <w:t>last names.</w:t>
+      </w:r>
+      <w:r>
+        <w:rPr>
+          <w:rFonts w:ascii="Roboto" w:hAnsi="Roboto"/>
+          <w:sz w:val="22"/>
+          <w:szCs w:val="22"/>
+        </w:rPr>
+        <w:t xml:space="preserve"> What is special here is at each node (whether newly made or current), they hold an attribute called indexList. indexList </w:t>
+      </w:r>
+      <w:r>
+        <w:rPr>
+          <w:rFonts w:ascii="Roboto" w:hAnsi="Roboto"/>
+          <w:sz w:val="22"/>
+          <w:szCs w:val="22"/>
+        </w:rPr>
+        <w:t xml:space="preserve">contains the </w:t>
+      </w:r>
+      <w:r>
+        <w:rPr>
+          <w:rFonts w:ascii="Roboto" w:hAnsi="Roboto"/>
+          <w:sz w:val="22"/>
+          <w:szCs w:val="22"/>
+        </w:rPr>
+        <w:t>indices of the entries that use that specific node. For example</w:t>
+      </w:r>
+      <w:r>
+        <w:rPr>
+          <w:rFonts w:ascii="Roboto" w:hAnsi="Roboto"/>
+          <w:sz w:val="22"/>
+          <w:szCs w:val="22"/>
+        </w:rPr>
+        <w:t>, inserting ABC, AD, BE (the first initial node A will</w:t>
+      </w:r>
+      <w:r>
+        <w:rPr>
+          <w:rFonts w:ascii="Roboto" w:hAnsi="Roboto"/>
+          <w:sz w:val="22"/>
+          <w:szCs w:val="22"/>
+        </w:rPr>
+        <w:t xml:space="preserve"> </w:t>
+      </w:r>
+      <w:r>
+        <w:rPr>
+          <w:rFonts w:ascii="Roboto" w:hAnsi="Roboto"/>
+          <w:sz w:val="22"/>
+          <w:szCs w:val="22"/>
+        </w:rPr>
+        <w:t xml:space="preserve">contain an indexList of [0,1]). </w:t>
       </w:r>
     </w:p>
     <w:p>
@@ -236,8 +338,86 @@
           <w:szCs w:val="22"/>
         </w:rPr>
       </w:pPr>
-      <w:bookmarkStart w:id="0" w:name="_GoBack"/>
-      <w:bookmarkEnd w:id="0"/>
+      <w:r>
+        <w:rPr>
+          <w:rFonts w:ascii="Roboto" w:hAnsi="Roboto"/>
+          <w:sz w:val="22"/>
+          <w:szCs w:val="22"/>
+        </w:rPr>
+        <w:t xml:space="preserve">Once the trie is constructed, to retrieve the entry indices for a given prefix, we traverse down the node </w:t>
+      </w:r>
+      <w:r>
+        <w:rPr>
+          <w:rFonts w:ascii="Roboto" w:hAnsi="Roboto"/>
+          <w:sz w:val="22"/>
+          <w:szCs w:val="22"/>
+        </w:rPr>
+        <w:t>based on the given prefix</w:t>
+      </w:r>
+      <w:r>
+        <w:rPr>
+          <w:rFonts w:ascii="Roboto" w:hAnsi="Roboto"/>
+          <w:sz w:val="22"/>
+          <w:szCs w:val="22"/>
+        </w:rPr>
+        <w:t xml:space="preserve">. If </w:t>
+      </w:r>
+      <w:r>
+        <w:rPr>
+          <w:rFonts w:ascii="Roboto" w:hAnsi="Roboto"/>
+          <w:sz w:val="22"/>
+          <w:szCs w:val="22"/>
+        </w:rPr>
+        <w:t xml:space="preserve">we have traversed down the full length of the prefix, we retrieve </w:t>
+      </w:r>
+      <w:r>
+        <w:rPr>
+          <w:rFonts w:ascii="Roboto" w:hAnsi="Roboto"/>
+          <w:sz w:val="22"/>
+          <w:szCs w:val="22"/>
+        </w:rPr>
+        <w:t>all</w:t>
+      </w:r>
+      <w:r>
+        <w:rPr>
+          <w:rFonts w:ascii="Roboto" w:hAnsi="Roboto"/>
+          <w:sz w:val="22"/>
+          <w:szCs w:val="22"/>
+        </w:rPr>
+        <w:t xml:space="preserve"> the indices in the indexList at that node.</w:t>
+      </w:r>
+      <w:r>
+        <w:rPr>
+          <w:rFonts w:ascii="Roboto" w:hAnsi="Roboto"/>
+          <w:sz w:val="22"/>
+          <w:szCs w:val="22"/>
+        </w:rPr>
+        <w:t xml:space="preserve"> This works because </w:t>
+      </w:r>
+      <w:r>
+        <w:rPr>
+          <w:rFonts w:ascii="Roboto" w:hAnsi="Roboto"/>
+          <w:sz w:val="22"/>
+          <w:szCs w:val="22"/>
+        </w:rPr>
+        <w:t xml:space="preserve">the indexList of a node effectively tells us which entries use that node and so there is no need to traverse down to the leaf node in order to find </w:t>
+      </w:r>
+      <w:r>
+        <w:rPr>
+          <w:rFonts w:ascii="Roboto" w:hAnsi="Roboto"/>
+          <w:sz w:val="22"/>
+          <w:szCs w:val="22"/>
+        </w:rPr>
+        <w:t>all</w:t>
+      </w:r>
+      <w:r>
+        <w:rPr>
+          <w:rFonts w:ascii="Roboto" w:hAnsi="Roboto"/>
+          <w:sz w:val="22"/>
+          <w:szCs w:val="22"/>
+        </w:rPr>
+        <w:t xml:space="preserve"> the entries.</w:t>
+      </w:r>
     </w:p>
     <w:p>
       <w:pPr>
@@ -245,7 +425,6 @@
         <w:textAlignment w:val="baseline"/>
         <w:rPr>
           <w:rFonts w:ascii="Roboto" w:hAnsi="Roboto"/>
-          <w:b/>
           <w:sz w:val="22"/>
           <w:szCs w:val="22"/>
         </w:rPr>
@@ -253,29 +432,98 @@
       <w:r>
         <w:rPr>
           <w:rFonts w:ascii="Roboto" w:hAnsi="Roboto"/>
-          <w:b/>
-          <w:sz w:val="22"/>
-          <w:szCs w:val="22"/>
-        </w:rPr>
-        <w:t>Worst-case</w:t>
-      </w:r>
-      <w:r>
-        <w:rPr>
-          <w:rFonts w:ascii="Roboto" w:hAnsi="Roboto"/>
-          <w:b/>
-          <w:sz w:val="22"/>
-          <w:szCs w:val="22"/>
-        </w:rPr>
-        <w:t xml:space="preserve"> Space</w:t>
-      </w:r>
-      <w:r>
-        <w:rPr>
-          <w:rFonts w:ascii="Roboto" w:hAnsi="Roboto"/>
-          <w:b/>
-          <w:sz w:val="22"/>
-          <w:szCs w:val="22"/>
-        </w:rPr>
-        <w:t xml:space="preserve"> Complexity</w:t>
+          <w:sz w:val="22"/>
+          <w:szCs w:val="22"/>
+        </w:rPr>
+        <w:t xml:space="preserve">Once we have obtained both indexLists from both tries, using their respective prefixes. </w:t>
+      </w:r>
+      <w:r>
+        <w:rPr>
+          <w:rFonts w:ascii="Roboto" w:hAnsi="Roboto"/>
+          <w:sz w:val="22"/>
+          <w:szCs w:val="22"/>
+        </w:rPr>
+        <w:t xml:space="preserve">We now have two lists that are sorted (because </w:t>
+      </w:r>
+      <w:r>
+        <w:rPr>
+          <w:rFonts w:ascii="Roboto" w:hAnsi="Roboto"/>
+          <w:sz w:val="22"/>
+          <w:szCs w:val="22"/>
+        </w:rPr>
+        <w:t>we insert entries into the trie</w:t>
+      </w:r>
+      <w:r>
+        <w:rPr>
+          <w:rFonts w:ascii="Roboto" w:hAnsi="Roboto"/>
+          <w:sz w:val="22"/>
+          <w:szCs w:val="22"/>
+        </w:rPr>
+        <w:t xml:space="preserve"> in order of their record index) and have unique elements (because </w:t>
+      </w:r>
+      <w:r>
+        <w:rPr>
+          <w:rFonts w:ascii="Roboto" w:hAnsi="Roboto"/>
+          <w:sz w:val="22"/>
+          <w:szCs w:val="22"/>
+        </w:rPr>
+        <w:t>we can only add an index to an indexList at a node once)</w:t>
+      </w:r>
+      <w:r>
+        <w:rPr>
+          <w:rFonts w:ascii="Roboto" w:hAnsi="Roboto"/>
+          <w:sz w:val="22"/>
+          <w:szCs w:val="22"/>
+        </w:rPr>
+        <w:t xml:space="preserve">. </w:t>
+      </w:r>
+      <w:r>
+        <w:rPr>
+          <w:rFonts w:ascii="Roboto" w:hAnsi="Roboto"/>
+          <w:sz w:val="22"/>
+          <w:szCs w:val="22"/>
+        </w:rPr>
+        <w:t>Markers are placed at the start of both lists and iterated through</w:t>
+      </w:r>
+      <w:r>
+        <w:rPr>
+          <w:rFonts w:ascii="Roboto" w:hAnsi="Roboto"/>
+          <w:sz w:val="22"/>
+          <w:szCs w:val="22"/>
+        </w:rPr>
+        <w:t xml:space="preserve">, adding a value to our results list if the values at both markers match. If not, we compare the values and the marker with the lower value will move to the right once. </w:t>
+      </w:r>
+      <w:r>
+        <w:rPr>
+          <w:rFonts w:ascii="Roboto" w:hAnsi="Roboto"/>
+          <w:sz w:val="22"/>
+          <w:szCs w:val="22"/>
+        </w:rPr>
+        <w:t xml:space="preserve">The duplicates stand for </w:t>
+      </w:r>
+      <w:r>
+        <w:rPr>
+          <w:rFonts w:ascii="Roboto" w:hAnsi="Roboto"/>
+          <w:sz w:val="22"/>
+          <w:szCs w:val="22"/>
+        </w:rPr>
+        <w:t xml:space="preserve">indices that match both the ID prefix and the </w:t>
+      </w:r>
+      <w:r>
+        <w:rPr>
+          <w:rFonts w:ascii="Roboto" w:hAnsi="Roboto"/>
+          <w:sz w:val="22"/>
+          <w:szCs w:val="22"/>
+        </w:rPr>
+        <w:t>last name prefix.</w:t>
+      </w:r>
+      <w:r>
+        <w:rPr>
+          <w:rFonts w:ascii="Roboto" w:hAnsi="Roboto"/>
+          <w:sz w:val="22"/>
+          <w:szCs w:val="22"/>
+        </w:rPr>
+        <w:t xml:space="preserve"> We return the duplicated indices.</w:t>
       </w:r>
     </w:p>
     <w:p>
@@ -287,7 +535,6 @@
           <w:b/>
           <w:sz w:val="22"/>
           <w:szCs w:val="22"/>
-          <w:u w:val="single"/>
         </w:rPr>
       </w:pPr>
       <w:r>
@@ -296,9 +543,8 @@
           <w:b/>
           <w:sz w:val="22"/>
           <w:szCs w:val="22"/>
-          <w:u w:val="single"/>
-        </w:rPr>
-        <w:t>Task 2: Reverse substrings search</w:t>
+        </w:rPr>
+        <w:t>Worst-case Time Complexity</w:t>
       </w:r>
     </w:p>
     <w:p>
@@ -307,6 +553,635 @@
         <w:textAlignment w:val="baseline"/>
         <w:rPr>
           <w:rFonts w:ascii="Roboto" w:hAnsi="Roboto"/>
+          <w:sz w:val="22"/>
+          <w:szCs w:val="22"/>
+        </w:rPr>
+      </w:pPr>
+      <w:r>
+        <w:rPr>
+          <w:rFonts w:ascii="Roboto" w:hAnsi="Roboto"/>
+          <w:sz w:val="22"/>
+          <w:szCs w:val="22"/>
+        </w:rPr>
+        <w:t>Iterating over every character for a record will take O(M), which is then repeated O(N) times.</w:t>
+      </w:r>
+      <w:r>
+        <w:rPr>
+          <w:rFonts w:ascii="Roboto" w:hAnsi="Roboto"/>
+          <w:sz w:val="22"/>
+          <w:szCs w:val="22"/>
+        </w:rPr>
+        <w:t xml:space="preserve"> </w:t>
+      </w:r>
+      <w:r>
+        <w:rPr>
+          <w:rFonts w:ascii="Roboto" w:hAnsi="Roboto"/>
+          <w:sz w:val="22"/>
+          <w:szCs w:val="22"/>
+        </w:rPr>
+        <w:t xml:space="preserve">We then insert </w:t>
+      </w:r>
+      <w:r>
+        <w:rPr>
+          <w:rFonts w:ascii="Roboto" w:hAnsi="Roboto"/>
+          <w:sz w:val="22"/>
+          <w:szCs w:val="22"/>
+        </w:rPr>
+        <w:t>all</w:t>
+      </w:r>
+      <w:r>
+        <w:rPr>
+          <w:rFonts w:ascii="Roboto" w:hAnsi="Roboto"/>
+          <w:sz w:val="22"/>
+          <w:szCs w:val="22"/>
+        </w:rPr>
+        <w:t xml:space="preserve"> the </w:t>
+      </w:r>
+      <w:r>
+        <w:rPr>
+          <w:rFonts w:ascii="Roboto" w:hAnsi="Roboto"/>
+          <w:sz w:val="22"/>
+          <w:szCs w:val="22"/>
+        </w:rPr>
+        <w:t xml:space="preserve">ID strings </w:t>
+      </w:r>
+      <w:r>
+        <w:rPr>
+          <w:rFonts w:ascii="Roboto" w:hAnsi="Roboto"/>
+          <w:sz w:val="22"/>
+          <w:szCs w:val="22"/>
+        </w:rPr>
+        <w:t>into</w:t>
+      </w:r>
+      <w:r>
+        <w:rPr>
+          <w:rFonts w:ascii="Roboto" w:hAnsi="Roboto"/>
+          <w:sz w:val="22"/>
+          <w:szCs w:val="22"/>
+        </w:rPr>
+        <w:t xml:space="preserve"> a prefix trie, followed by </w:t>
+      </w:r>
+      <w:r>
+        <w:rPr>
+          <w:rFonts w:ascii="Roboto" w:hAnsi="Roboto"/>
+          <w:sz w:val="22"/>
+          <w:szCs w:val="22"/>
+        </w:rPr>
+        <w:t>all</w:t>
+      </w:r>
+      <w:r>
+        <w:rPr>
+          <w:rFonts w:ascii="Roboto" w:hAnsi="Roboto"/>
+          <w:sz w:val="22"/>
+          <w:szCs w:val="22"/>
+        </w:rPr>
+        <w:t xml:space="preserve"> the </w:t>
+      </w:r>
+      <w:r>
+        <w:rPr>
+          <w:rFonts w:ascii="Roboto" w:hAnsi="Roboto"/>
+          <w:sz w:val="22"/>
+          <w:szCs w:val="22"/>
+        </w:rPr>
+        <w:t>last names into a separate trie. At its</w:t>
+      </w:r>
+      <w:r>
+        <w:rPr>
+          <w:rFonts w:ascii="Roboto" w:hAnsi="Roboto"/>
+          <w:sz w:val="22"/>
+          <w:szCs w:val="22"/>
+        </w:rPr>
+        <w:t xml:space="preserve"> worst case</w:t>
+      </w:r>
+      <w:r>
+        <w:rPr>
+          <w:rFonts w:ascii="Roboto" w:hAnsi="Roboto"/>
+          <w:sz w:val="22"/>
+          <w:szCs w:val="22"/>
+        </w:rPr>
+        <w:t>, we would have to create a new node for every character</w:t>
+      </w:r>
+      <w:r>
+        <w:rPr>
+          <w:rFonts w:ascii="Roboto" w:hAnsi="Roboto"/>
+          <w:sz w:val="22"/>
+          <w:szCs w:val="22"/>
+        </w:rPr>
+        <w:t xml:space="preserve">. </w:t>
+      </w:r>
+      <w:r>
+        <w:rPr>
+          <w:rFonts w:ascii="Roboto" w:hAnsi="Roboto"/>
+          <w:sz w:val="22"/>
+          <w:szCs w:val="22"/>
+        </w:rPr>
+        <w:t>So,</w:t>
+      </w:r>
+      <w:r>
+        <w:rPr>
+          <w:rFonts w:ascii="Roboto" w:hAnsi="Roboto"/>
+          <w:sz w:val="22"/>
+          <w:szCs w:val="22"/>
+        </w:rPr>
+        <w:t xml:space="preserve"> because we have T total characters </w:t>
+      </w:r>
+      <w:r>
+        <w:rPr>
+          <w:rFonts w:ascii="Roboto" w:hAnsi="Roboto"/>
+          <w:sz w:val="22"/>
+          <w:szCs w:val="22"/>
+        </w:rPr>
+        <w:t>for last names and ID strings, we would create a new node O(T) times</w:t>
+      </w:r>
+      <w:r>
+        <w:rPr>
+          <w:rFonts w:ascii="Roboto" w:hAnsi="Roboto"/>
+          <w:sz w:val="22"/>
+          <w:szCs w:val="22"/>
+        </w:rPr>
+        <w:t xml:space="preserve">. </w:t>
+      </w:r>
+      <w:r>
+        <w:rPr>
+          <w:rFonts w:ascii="Roboto" w:hAnsi="Roboto"/>
+          <w:sz w:val="22"/>
+          <w:szCs w:val="22"/>
+        </w:rPr>
+        <w:t>We also note that</w:t>
+      </w:r>
+      <w:r>
+        <w:rPr>
+          <w:rFonts w:ascii="Roboto" w:hAnsi="Roboto"/>
+          <w:sz w:val="22"/>
+          <w:szCs w:val="22"/>
+        </w:rPr>
+        <w:t xml:space="preserve"> at</w:t>
+      </w:r>
+      <w:r>
+        <w:rPr>
+          <w:rFonts w:ascii="Roboto" w:hAnsi="Roboto"/>
+          <w:sz w:val="22"/>
+          <w:szCs w:val="22"/>
+        </w:rPr>
+        <w:t xml:space="preserve"> </w:t>
+      </w:r>
+      <w:r>
+        <w:rPr>
+          <w:rFonts w:ascii="Roboto" w:hAnsi="Roboto"/>
+          <w:sz w:val="22"/>
+          <w:szCs w:val="22"/>
+        </w:rPr>
+        <w:t xml:space="preserve">each iteration, </w:t>
+      </w:r>
+      <w:r>
+        <w:rPr>
+          <w:rFonts w:ascii="Roboto" w:hAnsi="Roboto"/>
+          <w:sz w:val="22"/>
+          <w:szCs w:val="22"/>
+        </w:rPr>
+        <w:t xml:space="preserve">we add </w:t>
+      </w:r>
+      <w:r>
+        <w:rPr>
+          <w:rFonts w:ascii="Roboto" w:hAnsi="Roboto"/>
+          <w:sz w:val="22"/>
+          <w:szCs w:val="22"/>
+        </w:rPr>
+        <w:t>one and only one index to a nod</w:t>
+      </w:r>
+      <w:r>
+        <w:rPr>
+          <w:rFonts w:ascii="Roboto" w:hAnsi="Roboto"/>
+          <w:sz w:val="22"/>
+          <w:szCs w:val="22"/>
+        </w:rPr>
+        <w:t>e</w:t>
+      </w:r>
+      <w:r>
+        <w:rPr>
+          <w:rFonts w:ascii="Roboto" w:hAnsi="Roboto"/>
+          <w:sz w:val="22"/>
+          <w:szCs w:val="22"/>
+        </w:rPr>
+        <w:t xml:space="preserve">, this means that the worst case for adding the record indices will also be O(T) as there will be at max T iterations. </w:t>
+      </w:r>
+    </w:p>
+    <w:p>
+      <w:pPr>
+        <w:pStyle w:val="paragraph"/>
+        <w:spacing w:before="240"/>
+        <w:textAlignment w:val="baseline"/>
+        <w:rPr>
+          <w:rFonts w:ascii="Roboto" w:hAnsi="Roboto"/>
+          <w:sz w:val="22"/>
+          <w:szCs w:val="22"/>
+        </w:rPr>
+      </w:pPr>
+      <w:r>
+        <w:rPr>
+          <w:rFonts w:ascii="Roboto" w:hAnsi="Roboto"/>
+          <w:sz w:val="22"/>
+          <w:szCs w:val="22"/>
+        </w:rPr>
+        <w:t>To</w:t>
+      </w:r>
+      <w:r>
+        <w:rPr>
+          <w:rFonts w:ascii="Roboto" w:hAnsi="Roboto"/>
+          <w:sz w:val="22"/>
+          <w:szCs w:val="22"/>
+        </w:rPr>
+        <w:t xml:space="preserve"> retrieve the index list for a prefix, we need to </w:t>
+      </w:r>
+      <w:r>
+        <w:rPr>
+          <w:rFonts w:ascii="Roboto" w:hAnsi="Roboto"/>
+          <w:sz w:val="22"/>
+          <w:szCs w:val="22"/>
+        </w:rPr>
+        <w:t>traverse down the trie</w:t>
+      </w:r>
+      <w:r>
+        <w:rPr>
+          <w:rFonts w:ascii="Roboto" w:hAnsi="Roboto"/>
+          <w:sz w:val="22"/>
+          <w:szCs w:val="22"/>
+        </w:rPr>
+        <w:t xml:space="preserve">. </w:t>
+      </w:r>
+      <w:r>
+        <w:rPr>
+          <w:rFonts w:ascii="Roboto" w:hAnsi="Roboto"/>
+          <w:sz w:val="22"/>
+          <w:szCs w:val="22"/>
+        </w:rPr>
+        <w:t>At the worst case, we traverse down</w:t>
+      </w:r>
+      <w:r>
+        <w:rPr>
+          <w:rFonts w:ascii="Roboto" w:hAnsi="Roboto"/>
+          <w:sz w:val="22"/>
+          <w:szCs w:val="22"/>
+        </w:rPr>
+        <w:t xml:space="preserve"> </w:t>
+      </w:r>
+      <w:r>
+        <w:rPr>
+          <w:rFonts w:ascii="Roboto" w:hAnsi="Roboto"/>
+          <w:sz w:val="22"/>
+          <w:szCs w:val="22"/>
+        </w:rPr>
+        <w:t xml:space="preserve">trie </w:t>
+      </w:r>
+      <w:r>
+        <w:rPr>
+          <w:rFonts w:ascii="Roboto" w:hAnsi="Roboto"/>
+          <w:sz w:val="22"/>
+          <w:szCs w:val="22"/>
+        </w:rPr>
+        <w:t>the same</w:t>
+      </w:r>
+      <w:r>
+        <w:rPr>
+          <w:rFonts w:ascii="Roboto" w:hAnsi="Roboto"/>
+          <w:sz w:val="22"/>
+          <w:szCs w:val="22"/>
+        </w:rPr>
+        <w:t xml:space="preserve"> number</w:t>
+      </w:r>
+      <w:r>
+        <w:rPr>
+          <w:rFonts w:ascii="Roboto" w:hAnsi="Roboto"/>
+          <w:sz w:val="22"/>
+          <w:szCs w:val="22"/>
+        </w:rPr>
+        <w:t xml:space="preserve"> of</w:t>
+      </w:r>
+      <w:r>
+        <w:rPr>
+          <w:rFonts w:ascii="Roboto" w:hAnsi="Roboto"/>
+          <w:sz w:val="22"/>
+          <w:szCs w:val="22"/>
+        </w:rPr>
+        <w:t xml:space="preserve"> times as the length of the prefix</w:t>
+      </w:r>
+      <w:r>
+        <w:rPr>
+          <w:rFonts w:ascii="Roboto" w:hAnsi="Roboto"/>
+          <w:sz w:val="22"/>
+          <w:szCs w:val="22"/>
+        </w:rPr>
+        <w:t xml:space="preserve">. </w:t>
+      </w:r>
+      <w:r>
+        <w:rPr>
+          <w:rFonts w:ascii="Roboto" w:hAnsi="Roboto"/>
+          <w:sz w:val="22"/>
+          <w:szCs w:val="22"/>
+        </w:rPr>
+        <w:t>S</w:t>
+      </w:r>
+      <w:r>
+        <w:rPr>
+          <w:rFonts w:ascii="Roboto" w:hAnsi="Roboto"/>
+          <w:sz w:val="22"/>
+          <w:szCs w:val="22"/>
+        </w:rPr>
+        <w:t>o</w:t>
+      </w:r>
+      <w:r>
+        <w:rPr>
+          <w:rFonts w:ascii="Roboto" w:hAnsi="Roboto"/>
+          <w:sz w:val="22"/>
+          <w:szCs w:val="22"/>
+        </w:rPr>
+        <w:t>,</w:t>
+      </w:r>
+      <w:r>
+        <w:rPr>
+          <w:rFonts w:ascii="Roboto" w:hAnsi="Roboto"/>
+          <w:sz w:val="22"/>
+          <w:szCs w:val="22"/>
+        </w:rPr>
+        <w:t xml:space="preserve"> if the prefix was “ABCD”, we would need to traverse down the trie 4 times.</w:t>
+      </w:r>
+      <w:r>
+        <w:rPr>
+          <w:rFonts w:ascii="Roboto" w:hAnsi="Roboto"/>
+          <w:sz w:val="22"/>
+          <w:szCs w:val="22"/>
+        </w:rPr>
+        <w:t xml:space="preserve"> To find the duplicates of two lists,</w:t>
+      </w:r>
+      <w:r>
+        <w:rPr>
+          <w:rFonts w:ascii="Roboto" w:hAnsi="Roboto"/>
+          <w:sz w:val="22"/>
+          <w:szCs w:val="22"/>
+        </w:rPr>
+        <w:t xml:space="preserve"> </w:t>
+      </w:r>
+      <w:r>
+        <w:rPr>
+          <w:rFonts w:ascii="Roboto" w:hAnsi="Roboto"/>
+          <w:sz w:val="22"/>
+          <w:szCs w:val="22"/>
+        </w:rPr>
+        <w:t xml:space="preserve">one of </w:t>
+      </w:r>
+      <w:r>
+        <w:rPr>
+          <w:rFonts w:ascii="Roboto" w:hAnsi="Roboto"/>
+          <w:sz w:val="22"/>
+          <w:szCs w:val="22"/>
+        </w:rPr>
+        <w:t xml:space="preserve">the markers will </w:t>
+      </w:r>
+      <w:r>
+        <w:rPr>
+          <w:rFonts w:ascii="Roboto" w:hAnsi="Roboto"/>
+          <w:sz w:val="22"/>
+          <w:szCs w:val="22"/>
+        </w:rPr>
+        <w:t xml:space="preserve">always </w:t>
+      </w:r>
+      <w:r>
+        <w:rPr>
+          <w:rFonts w:ascii="Roboto" w:hAnsi="Roboto"/>
+          <w:sz w:val="22"/>
+          <w:szCs w:val="22"/>
+        </w:rPr>
+        <w:t>move to the right</w:t>
+      </w:r>
+      <w:r>
+        <w:rPr>
+          <w:rFonts w:ascii="Roboto" w:hAnsi="Roboto"/>
+          <w:sz w:val="22"/>
+          <w:szCs w:val="22"/>
+        </w:rPr>
+        <w:t xml:space="preserve">, or both markers will. </w:t>
+      </w:r>
+      <w:r>
+        <w:rPr>
+          <w:rFonts w:ascii="Roboto" w:hAnsi="Roboto"/>
+          <w:sz w:val="22"/>
+          <w:szCs w:val="22"/>
+        </w:rPr>
+        <w:t xml:space="preserve">This means that at the worst case, </w:t>
+      </w:r>
+      <w:r>
+        <w:rPr>
+          <w:rFonts w:ascii="Roboto" w:hAnsi="Roboto"/>
+          <w:sz w:val="22"/>
+          <w:szCs w:val="22"/>
+        </w:rPr>
+        <w:t xml:space="preserve">we would have to go through both the length of the first list and the length of the </w:t>
+      </w:r>
+      <w:r>
+        <w:rPr>
+          <w:rFonts w:ascii="Roboto" w:hAnsi="Roboto"/>
+          <w:sz w:val="22"/>
+          <w:szCs w:val="22"/>
+        </w:rPr>
+        <w:lastRenderedPageBreak/>
+        <w:t>second list</w:t>
+      </w:r>
+      <w:r>
+        <w:rPr>
+          <w:rFonts w:ascii="Roboto" w:hAnsi="Roboto"/>
+          <w:sz w:val="22"/>
+          <w:szCs w:val="22"/>
+        </w:rPr>
+        <w:t xml:space="preserve">. Altogether, the </w:t>
+      </w:r>
+      <w:r>
+        <w:rPr>
+          <w:rFonts w:ascii="Roboto" w:hAnsi="Roboto"/>
+          <w:sz w:val="22"/>
+          <w:szCs w:val="22"/>
+        </w:rPr>
+        <w:t xml:space="preserve">traversal will take O(k + l) (where k is the length of id_prefix and l is the length of last_name_prefix) and the </w:t>
+      </w:r>
+      <w:r>
+        <w:rPr>
+          <w:rFonts w:ascii="Roboto" w:hAnsi="Roboto"/>
+          <w:sz w:val="22"/>
+          <w:szCs w:val="22"/>
+        </w:rPr>
+        <w:t>duplicate finding will take O(n</w:t>
+      </w:r>
+      <w:r>
+        <w:rPr>
+          <w:rFonts w:ascii="Roboto" w:hAnsi="Roboto"/>
+          <w:sz w:val="22"/>
+          <w:szCs w:val="22"/>
+          <w:vertAlign w:val="subscript"/>
+        </w:rPr>
+        <w:t>k</w:t>
+      </w:r>
+      <w:r>
+        <w:rPr>
+          <w:rFonts w:ascii="Roboto" w:hAnsi="Roboto"/>
+          <w:sz w:val="22"/>
+          <w:szCs w:val="22"/>
+        </w:rPr>
+        <w:t xml:space="preserve"> + n</w:t>
+      </w:r>
+      <w:r>
+        <w:rPr>
+          <w:rFonts w:ascii="Roboto" w:hAnsi="Roboto"/>
+          <w:sz w:val="22"/>
+          <w:szCs w:val="22"/>
+          <w:vertAlign w:val="subscript"/>
+        </w:rPr>
+        <w:t>l</w:t>
+      </w:r>
+      <w:r>
+        <w:rPr>
+          <w:rFonts w:ascii="Roboto" w:hAnsi="Roboto"/>
+          <w:sz w:val="22"/>
+          <w:szCs w:val="22"/>
+        </w:rPr>
+        <w:t>) (where n</w:t>
+      </w:r>
+      <w:r>
+        <w:rPr>
+          <w:rFonts w:ascii="Roboto" w:hAnsi="Roboto"/>
+          <w:sz w:val="22"/>
+          <w:szCs w:val="22"/>
+          <w:vertAlign w:val="subscript"/>
+        </w:rPr>
+        <w:t>k</w:t>
+      </w:r>
+      <w:r>
+        <w:rPr>
+          <w:rFonts w:ascii="Roboto" w:hAnsi="Roboto"/>
+          <w:sz w:val="22"/>
+          <w:szCs w:val="22"/>
+        </w:rPr>
+        <w:t xml:space="preserve"> is the number of records </w:t>
+      </w:r>
+      <w:r>
+        <w:rPr>
+          <w:rFonts w:ascii="Roboto" w:hAnsi="Roboto"/>
+          <w:sz w:val="22"/>
+          <w:szCs w:val="22"/>
+        </w:rPr>
+        <w:t>matching the id_prefix and n</w:t>
+      </w:r>
+      <w:r>
+        <w:rPr>
+          <w:rFonts w:ascii="Roboto" w:hAnsi="Roboto"/>
+          <w:sz w:val="22"/>
+          <w:szCs w:val="22"/>
+          <w:vertAlign w:val="subscript"/>
+        </w:rPr>
+        <w:t>l</w:t>
+      </w:r>
+      <w:r>
+        <w:rPr>
+          <w:rFonts w:ascii="Roboto" w:hAnsi="Roboto"/>
+          <w:sz w:val="22"/>
+          <w:szCs w:val="22"/>
+        </w:rPr>
+        <w:t xml:space="preserve"> as the number of records matching the last_name_prefix).</w:t>
+      </w:r>
+      <w:r>
+        <w:rPr>
+          <w:rFonts w:ascii="Roboto" w:hAnsi="Roboto"/>
+          <w:sz w:val="22"/>
+          <w:szCs w:val="22"/>
+        </w:rPr>
+        <w:t xml:space="preserve"> This means our queries will take </w:t>
+      </w:r>
+      <w:proofErr w:type="gramStart"/>
+      <w:r>
+        <w:rPr>
+          <w:rFonts w:ascii="Roboto" w:hAnsi="Roboto"/>
+          <w:sz w:val="22"/>
+          <w:szCs w:val="22"/>
+        </w:rPr>
+        <w:t>O(</w:t>
+      </w:r>
+      <w:proofErr w:type="gramEnd"/>
+      <w:r>
+        <w:rPr>
+          <w:rFonts w:ascii="Roboto" w:hAnsi="Roboto"/>
+          <w:sz w:val="22"/>
+          <w:szCs w:val="22"/>
+        </w:rPr>
+        <w:t>k + l + n</w:t>
+      </w:r>
+      <w:r>
+        <w:rPr>
+          <w:rFonts w:ascii="Roboto" w:hAnsi="Roboto"/>
+          <w:sz w:val="22"/>
+          <w:szCs w:val="22"/>
+          <w:vertAlign w:val="subscript"/>
+        </w:rPr>
+        <w:t>k</w:t>
+      </w:r>
+      <w:r>
+        <w:rPr>
+          <w:rFonts w:ascii="Roboto" w:hAnsi="Roboto"/>
+          <w:sz w:val="22"/>
+          <w:szCs w:val="22"/>
+        </w:rPr>
+        <w:t xml:space="preserve"> + n</w:t>
+      </w:r>
+      <w:r>
+        <w:rPr>
+          <w:rFonts w:ascii="Roboto" w:hAnsi="Roboto"/>
+          <w:sz w:val="22"/>
+          <w:szCs w:val="22"/>
+          <w:vertAlign w:val="subscript"/>
+        </w:rPr>
+        <w:t>l</w:t>
+      </w:r>
+      <w:r>
+        <w:rPr>
+          <w:rFonts w:ascii="Roboto" w:hAnsi="Roboto"/>
+          <w:sz w:val="22"/>
+          <w:szCs w:val="22"/>
+        </w:rPr>
+        <w:t>).</w:t>
+      </w:r>
+    </w:p>
+    <w:p>
+      <w:pPr>
+        <w:pStyle w:val="paragraph"/>
+        <w:spacing w:before="240"/>
+        <w:textAlignment w:val="baseline"/>
+        <w:rPr>
+          <w:rFonts w:ascii="Roboto" w:hAnsi="Roboto"/>
+          <w:sz w:val="22"/>
+          <w:szCs w:val="22"/>
+        </w:rPr>
+      </w:pPr>
+      <w:r>
+        <w:rPr>
+          <w:rFonts w:ascii="Roboto" w:hAnsi="Roboto"/>
+          <w:sz w:val="22"/>
+          <w:szCs w:val="22"/>
+        </w:rPr>
+        <w:t>Overa</w:t>
+      </w:r>
+      <w:r>
+        <w:rPr>
+          <w:rFonts w:ascii="Roboto" w:hAnsi="Roboto"/>
+          <w:sz w:val="22"/>
+          <w:szCs w:val="22"/>
+        </w:rPr>
+        <w:t>ll…</w:t>
+      </w:r>
+    </w:p>
+    <w:p>
+      <w:pPr>
+        <w:pStyle w:val="paragraph"/>
+        <w:spacing w:before="240"/>
+        <w:textAlignment w:val="baseline"/>
+        <w:rPr>
+          <w:rFonts w:ascii="Roboto" w:hAnsi="Roboto"/>
           <w:b/>
           <w:sz w:val="22"/>
           <w:szCs w:val="22"/>
@@ -315,11 +1190,142 @@
       <w:r>
         <w:rPr>
           <w:rFonts w:ascii="Roboto" w:hAnsi="Roboto"/>
+          <w:sz w:val="22"/>
+          <w:szCs w:val="22"/>
+        </w:rPr>
+        <w:tab/>
+        <w:t xml:space="preserve">O(T) + </w:t>
+      </w:r>
+      <w:r>
+        <w:rPr>
+          <w:rFonts w:ascii="Roboto" w:hAnsi="Roboto"/>
+          <w:sz w:val="22"/>
+          <w:szCs w:val="22"/>
+        </w:rPr>
+        <w:t xml:space="preserve">O(T) + </w:t>
+      </w:r>
+      <w:r>
+        <w:rPr>
+          <w:rFonts w:ascii="Roboto" w:hAnsi="Roboto"/>
+          <w:sz w:val="22"/>
+          <w:szCs w:val="22"/>
+        </w:rPr>
+        <w:t xml:space="preserve">O(NM) + </w:t>
+      </w:r>
+      <w:proofErr w:type="gramStart"/>
+      <w:r>
+        <w:rPr>
+          <w:rFonts w:ascii="Roboto" w:hAnsi="Roboto"/>
+          <w:sz w:val="22"/>
+          <w:szCs w:val="22"/>
+        </w:rPr>
+        <w:t>O(</w:t>
+      </w:r>
+      <w:proofErr w:type="gramEnd"/>
+      <w:r>
+        <w:rPr>
+          <w:rFonts w:ascii="Roboto" w:hAnsi="Roboto"/>
+          <w:sz w:val="22"/>
+          <w:szCs w:val="22"/>
+        </w:rPr>
+        <w:t>k + l + n</w:t>
+      </w:r>
+      <w:r>
+        <w:rPr>
+          <w:rFonts w:ascii="Roboto" w:hAnsi="Roboto"/>
+          <w:sz w:val="22"/>
+          <w:szCs w:val="22"/>
+          <w:vertAlign w:val="subscript"/>
+        </w:rPr>
+        <w:t>k</w:t>
+      </w:r>
+      <w:r>
+        <w:rPr>
+          <w:rFonts w:ascii="Roboto" w:hAnsi="Roboto"/>
+          <w:sz w:val="22"/>
+          <w:szCs w:val="22"/>
+        </w:rPr>
+        <w:t xml:space="preserve"> + n</w:t>
+      </w:r>
+      <w:r>
+        <w:rPr>
+          <w:rFonts w:ascii="Roboto" w:hAnsi="Roboto"/>
+          <w:sz w:val="22"/>
+          <w:szCs w:val="22"/>
+          <w:vertAlign w:val="subscript"/>
+        </w:rPr>
+        <w:t>l</w:t>
+      </w:r>
+      <w:r>
+        <w:rPr>
+          <w:rFonts w:ascii="Roboto" w:hAnsi="Roboto"/>
+          <w:sz w:val="22"/>
+          <w:szCs w:val="22"/>
+        </w:rPr>
+        <w:t>)</w:t>
+      </w:r>
+      <w:r>
+        <w:rPr>
+          <w:rFonts w:ascii="Roboto" w:hAnsi="Roboto"/>
+          <w:sz w:val="22"/>
+          <w:szCs w:val="22"/>
+        </w:rPr>
+        <w:t xml:space="preserve"> </w:t>
+      </w:r>
+      <w:r>
+        <w:rPr>
+          <w:rFonts w:ascii="Roboto" w:hAnsi="Roboto"/>
+          <w:sz w:val="22"/>
+          <w:szCs w:val="22"/>
+        </w:rPr>
+        <w:t>=</w:t>
+      </w:r>
+      <w:r>
+        <w:rPr>
+          <w:rFonts w:ascii="Roboto" w:hAnsi="Roboto"/>
           <w:b/>
           <w:sz w:val="22"/>
           <w:szCs w:val="22"/>
         </w:rPr>
-        <w:t>Worst-case Time Complexity</w:t>
+        <w:t xml:space="preserve"> O(T + NM + k + l + n</w:t>
+      </w:r>
+      <w:r>
+        <w:rPr>
+          <w:rFonts w:ascii="Roboto" w:hAnsi="Roboto"/>
+          <w:b/>
+          <w:sz w:val="22"/>
+          <w:szCs w:val="22"/>
+          <w:vertAlign w:val="subscript"/>
+        </w:rPr>
+        <w:t>k</w:t>
+      </w:r>
+      <w:r>
+        <w:rPr>
+          <w:rFonts w:ascii="Roboto" w:hAnsi="Roboto"/>
+          <w:b/>
+          <w:sz w:val="22"/>
+          <w:szCs w:val="22"/>
+        </w:rPr>
+        <w:t xml:space="preserve"> + n</w:t>
+      </w:r>
+      <w:r>
+        <w:rPr>
+          <w:rFonts w:ascii="Roboto" w:hAnsi="Roboto"/>
+          <w:b/>
+          <w:sz w:val="22"/>
+          <w:szCs w:val="22"/>
+          <w:vertAlign w:val="subscript"/>
+        </w:rPr>
+        <w:t>l</w:t>
+      </w:r>
+      <w:r>
+        <w:rPr>
+          <w:rFonts w:ascii="Roboto" w:hAnsi="Roboto"/>
+          <w:b/>
+          <w:sz w:val="22"/>
+          <w:szCs w:val="22"/>
+        </w:rPr>
+        <w:t>).</w:t>
       </w:r>
     </w:p>
     <w:p>
@@ -340,7 +1346,25 @@
           <w:sz w:val="22"/>
           <w:szCs w:val="22"/>
         </w:rPr>
-        <w:t>Worst-case Space Complexity</w:t>
+        <w:t>Worst-case</w:t>
+      </w:r>
+      <w:r>
+        <w:rPr>
+          <w:rFonts w:ascii="Roboto" w:hAnsi="Roboto"/>
+          <w:b/>
+          <w:sz w:val="22"/>
+          <w:szCs w:val="22"/>
+        </w:rPr>
+        <w:t xml:space="preserve"> Space</w:t>
+      </w:r>
+      <w:r>
+        <w:rPr>
+          <w:rFonts w:ascii="Roboto" w:hAnsi="Roboto"/>
+          <w:b/>
+          <w:sz w:val="22"/>
+          <w:szCs w:val="22"/>
+        </w:rPr>
+        <w:t xml:space="preserve"> Complexity</w:t>
       </w:r>
     </w:p>
     <w:p>
@@ -349,7 +1373,2415 @@
         <w:textAlignment w:val="baseline"/>
         <w:rPr>
           <w:rFonts w:ascii="Roboto" w:hAnsi="Roboto"/>
+          <w:sz w:val="22"/>
+          <w:szCs w:val="22"/>
+        </w:rPr>
+      </w:pPr>
+      <w:r>
+        <w:rPr>
+          <w:rFonts w:ascii="Roboto" w:hAnsi="Roboto"/>
+          <w:sz w:val="22"/>
+          <w:szCs w:val="22"/>
+        </w:rPr>
+        <w:t xml:space="preserve">Extracting </w:t>
+      </w:r>
+      <w:r>
+        <w:rPr>
+          <w:rFonts w:ascii="Roboto" w:hAnsi="Roboto"/>
+          <w:sz w:val="22"/>
+          <w:szCs w:val="22"/>
+        </w:rPr>
+        <w:t xml:space="preserve">the IDs and last names </w:t>
+      </w:r>
+      <w:r>
+        <w:rPr>
+          <w:rFonts w:ascii="Roboto" w:hAnsi="Roboto"/>
+          <w:sz w:val="22"/>
+          <w:szCs w:val="22"/>
+        </w:rPr>
+        <w:t>will always</w:t>
+      </w:r>
+      <w:r>
+        <w:rPr>
+          <w:rFonts w:ascii="Roboto" w:hAnsi="Roboto"/>
+          <w:sz w:val="22"/>
+          <w:szCs w:val="22"/>
+        </w:rPr>
+        <w:t xml:space="preserve"> take O(NM) as the characters will take</w:t>
+      </w:r>
+      <w:r>
+        <w:rPr>
+          <w:rFonts w:ascii="Roboto" w:hAnsi="Roboto"/>
+          <w:sz w:val="22"/>
+          <w:szCs w:val="22"/>
+        </w:rPr>
+        <w:t xml:space="preserve"> some fraction</w:t>
+      </w:r>
+      <w:r>
+        <w:rPr>
+          <w:rFonts w:ascii="Roboto" w:hAnsi="Roboto"/>
+          <w:sz w:val="22"/>
+          <w:szCs w:val="22"/>
+        </w:rPr>
+        <w:t xml:space="preserve"> of</w:t>
+      </w:r>
+      <w:r>
+        <w:rPr>
+          <w:rFonts w:ascii="Roboto" w:hAnsi="Roboto"/>
+          <w:sz w:val="22"/>
+          <w:szCs w:val="22"/>
+        </w:rPr>
+        <w:t xml:space="preserve"> a record M, being repeated N times. </w:t>
+      </w:r>
+      <w:r>
+        <w:rPr>
+          <w:rFonts w:ascii="Roboto" w:hAnsi="Roboto"/>
+          <w:sz w:val="22"/>
+          <w:szCs w:val="22"/>
+        </w:rPr>
+        <w:t>In constructing the trie</w:t>
+      </w:r>
+      <w:r>
+        <w:rPr>
+          <w:rFonts w:ascii="Roboto" w:hAnsi="Roboto"/>
+          <w:sz w:val="22"/>
+          <w:szCs w:val="22"/>
+        </w:rPr>
+        <w:t xml:space="preserve">, at worst, we require </w:t>
+      </w:r>
+      <w:r>
+        <w:rPr>
+          <w:rFonts w:ascii="Roboto" w:hAnsi="Roboto"/>
+          <w:sz w:val="22"/>
+          <w:szCs w:val="22"/>
+        </w:rPr>
+        <w:t>one node for each character</w:t>
+      </w:r>
+      <w:r>
+        <w:rPr>
+          <w:rFonts w:ascii="Roboto" w:hAnsi="Roboto"/>
+          <w:sz w:val="22"/>
+          <w:szCs w:val="22"/>
+        </w:rPr>
+        <w:t xml:space="preserve"> of the </w:t>
+      </w:r>
+      <w:r>
+        <w:rPr>
+          <w:rFonts w:ascii="Roboto" w:hAnsi="Roboto"/>
+          <w:sz w:val="22"/>
+          <w:szCs w:val="22"/>
+        </w:rPr>
+        <w:t xml:space="preserve">ID strings for the </w:t>
+      </w:r>
+      <w:r>
+        <w:rPr>
+          <w:rFonts w:ascii="Roboto" w:hAnsi="Roboto"/>
+          <w:sz w:val="22"/>
+          <w:szCs w:val="22"/>
+        </w:rPr>
+        <w:t xml:space="preserve">first </w:t>
+      </w:r>
+      <w:r>
+        <w:rPr>
+          <w:rFonts w:ascii="Roboto" w:hAnsi="Roboto"/>
+          <w:sz w:val="22"/>
+          <w:szCs w:val="22"/>
+        </w:rPr>
+        <w:t xml:space="preserve">trie and one node for each character of the </w:t>
+      </w:r>
+      <w:r>
+        <w:rPr>
+          <w:rFonts w:ascii="Roboto" w:hAnsi="Roboto"/>
+          <w:sz w:val="22"/>
+          <w:szCs w:val="22"/>
+        </w:rPr>
+        <w:t>last name strings for the second trie</w:t>
+      </w:r>
+      <w:r>
+        <w:rPr>
+          <w:rFonts w:ascii="Roboto" w:hAnsi="Roboto"/>
+          <w:sz w:val="22"/>
+          <w:szCs w:val="22"/>
+        </w:rPr>
+        <w:t xml:space="preserve">. </w:t>
+      </w:r>
+      <w:r>
+        <w:rPr>
+          <w:rFonts w:ascii="Roboto" w:hAnsi="Roboto"/>
+          <w:sz w:val="22"/>
+          <w:szCs w:val="22"/>
+        </w:rPr>
+        <w:t>This means that we would have O(T) nodes</w:t>
+      </w:r>
+      <w:r>
+        <w:rPr>
+          <w:rFonts w:ascii="Roboto" w:hAnsi="Roboto"/>
+          <w:sz w:val="22"/>
+          <w:szCs w:val="22"/>
+        </w:rPr>
+        <w:t xml:space="preserve">. </w:t>
+      </w:r>
+      <w:r>
+        <w:rPr>
+          <w:rFonts w:ascii="Roboto" w:hAnsi="Roboto"/>
+          <w:sz w:val="22"/>
+          <w:szCs w:val="22"/>
+        </w:rPr>
+        <w:t>We also store just one</w:t>
+      </w:r>
+      <w:r>
+        <w:rPr>
+          <w:rFonts w:ascii="Roboto" w:hAnsi="Roboto"/>
+          <w:sz w:val="22"/>
+          <w:szCs w:val="22"/>
+        </w:rPr>
+        <w:t xml:space="preserve"> element at each iteration of building the trie, so we are also storing O(T) indices. </w:t>
+      </w:r>
+      <w:r>
+        <w:rPr>
+          <w:rFonts w:ascii="Roboto" w:hAnsi="Roboto"/>
+          <w:sz w:val="22"/>
+          <w:szCs w:val="22"/>
+        </w:rPr>
+        <w:t>In</w:t>
+      </w:r>
+      <w:r>
+        <w:rPr>
+          <w:rFonts w:ascii="Roboto" w:hAnsi="Roboto"/>
+          <w:sz w:val="22"/>
+          <w:szCs w:val="22"/>
+        </w:rPr>
+        <w:t xml:space="preserve"> traversing the trie, </w:t>
+      </w:r>
+      <w:r>
+        <w:rPr>
+          <w:rFonts w:ascii="Roboto" w:hAnsi="Roboto"/>
+          <w:sz w:val="22"/>
+          <w:szCs w:val="22"/>
+        </w:rPr>
+        <w:t xml:space="preserve">we </w:t>
+      </w:r>
+      <w:r>
+        <w:rPr>
+          <w:rFonts w:ascii="Roboto" w:hAnsi="Roboto"/>
+          <w:sz w:val="22"/>
+          <w:szCs w:val="22"/>
+        </w:rPr>
+        <w:t xml:space="preserve">only hold references to the current node </w:t>
+      </w:r>
+      <w:r>
+        <w:rPr>
+          <w:rFonts w:ascii="Roboto" w:hAnsi="Roboto"/>
+          <w:sz w:val="22"/>
+          <w:szCs w:val="22"/>
+        </w:rPr>
+        <w:t>(</w:t>
+      </w:r>
+      <w:proofErr w:type="gramStart"/>
+      <w:r>
+        <w:rPr>
+          <w:rFonts w:ascii="Roboto" w:hAnsi="Roboto"/>
+          <w:sz w:val="22"/>
+          <w:szCs w:val="22"/>
+        </w:rPr>
+        <w:t>O(</w:t>
+      </w:r>
+      <w:proofErr w:type="gramEnd"/>
+      <w:r>
+        <w:rPr>
+          <w:rFonts w:ascii="Roboto" w:hAnsi="Roboto"/>
+          <w:sz w:val="22"/>
+          <w:szCs w:val="22"/>
+        </w:rPr>
+        <w:t>1)</w:t>
+      </w:r>
+      <w:r>
+        <w:rPr>
+          <w:rFonts w:ascii="Roboto" w:hAnsi="Roboto"/>
+          <w:sz w:val="22"/>
+          <w:szCs w:val="22"/>
+        </w:rPr>
+        <w:t>)</w:t>
+      </w:r>
+      <w:r>
+        <w:rPr>
+          <w:rFonts w:ascii="Roboto" w:hAnsi="Roboto"/>
+          <w:sz w:val="22"/>
+          <w:szCs w:val="22"/>
+        </w:rPr>
+        <w:t xml:space="preserve"> and once we reach the desired node, we</w:t>
+      </w:r>
+      <w:r>
+        <w:rPr>
+          <w:rFonts w:ascii="Roboto" w:hAnsi="Roboto"/>
+          <w:sz w:val="22"/>
+          <w:szCs w:val="22"/>
+        </w:rPr>
+        <w:t xml:space="preserve"> return a reference to the indexList at the node O(1). </w:t>
+      </w:r>
+      <w:r>
+        <w:rPr>
+          <w:rFonts w:ascii="Roboto" w:hAnsi="Roboto"/>
+          <w:sz w:val="22"/>
+          <w:szCs w:val="22"/>
+        </w:rPr>
+        <w:t xml:space="preserve">References are also used for the markers </w:t>
+      </w:r>
+      <w:r>
+        <w:rPr>
+          <w:rFonts w:ascii="Roboto" w:hAnsi="Roboto"/>
+          <w:sz w:val="22"/>
+          <w:szCs w:val="22"/>
+        </w:rPr>
+        <w:t xml:space="preserve">in finding the duplicates. Our </w:t>
+      </w:r>
+      <w:r>
+        <w:rPr>
+          <w:rFonts w:ascii="Roboto" w:hAnsi="Roboto"/>
+          <w:sz w:val="22"/>
+          <w:szCs w:val="22"/>
+        </w:rPr>
+        <w:t xml:space="preserve">final list is based off </w:t>
+      </w:r>
+      <w:r>
+        <w:rPr>
+          <w:rFonts w:ascii="Roboto" w:hAnsi="Roboto"/>
+          <w:sz w:val="22"/>
+          <w:szCs w:val="22"/>
+        </w:rPr>
+        <w:t xml:space="preserve">a subset of the elements of the first list (size </w:t>
+      </w:r>
+      <w:r>
+        <w:rPr>
+          <w:rFonts w:ascii="Roboto" w:hAnsi="Roboto"/>
+          <w:sz w:val="22"/>
+          <w:szCs w:val="22"/>
+        </w:rPr>
+        <w:t>n</w:t>
+      </w:r>
+      <w:r>
+        <w:rPr>
+          <w:rFonts w:ascii="Roboto" w:hAnsi="Roboto"/>
+          <w:sz w:val="22"/>
+          <w:szCs w:val="22"/>
+          <w:vertAlign w:val="subscript"/>
+        </w:rPr>
+        <w:t>k</w:t>
+      </w:r>
+      <w:r>
+        <w:rPr>
+          <w:rFonts w:ascii="Roboto" w:hAnsi="Roboto"/>
+          <w:sz w:val="22"/>
+          <w:szCs w:val="22"/>
+        </w:rPr>
+        <w:t xml:space="preserve">) and the elements of the second list (size </w:t>
+      </w:r>
+      <w:r>
+        <w:rPr>
+          <w:rFonts w:ascii="Roboto" w:hAnsi="Roboto"/>
+          <w:sz w:val="22"/>
+          <w:szCs w:val="22"/>
+        </w:rPr>
+        <w:t>n</w:t>
+      </w:r>
+      <w:r>
+        <w:rPr>
+          <w:rFonts w:ascii="Roboto" w:hAnsi="Roboto"/>
+          <w:sz w:val="22"/>
+          <w:szCs w:val="22"/>
+          <w:vertAlign w:val="subscript"/>
+        </w:rPr>
+        <w:t>l</w:t>
+      </w:r>
+      <w:r>
+        <w:rPr>
+          <w:rFonts w:ascii="Roboto" w:hAnsi="Roboto"/>
+          <w:sz w:val="22"/>
+          <w:szCs w:val="22"/>
+        </w:rPr>
+        <w:t xml:space="preserve">). </w:t>
+      </w:r>
+    </w:p>
+    <w:p>
+      <w:pPr>
+        <w:pStyle w:val="paragraph"/>
+        <w:textAlignment w:val="baseline"/>
+        <w:rPr>
+          <w:rFonts w:ascii="Roboto" w:hAnsi="Roboto"/>
+          <w:sz w:val="22"/>
+          <w:szCs w:val="22"/>
+        </w:rPr>
+      </w:pPr>
+      <w:r>
+        <w:rPr>
+          <w:rFonts w:ascii="Roboto" w:hAnsi="Roboto"/>
+          <w:sz w:val="22"/>
+          <w:szCs w:val="22"/>
+        </w:rPr>
+        <w:t>Overall…</w:t>
+      </w:r>
+    </w:p>
+    <w:p>
+      <w:pPr>
+        <w:pStyle w:val="paragraph"/>
+        <w:textAlignment w:val="baseline"/>
+        <w:rPr>
+          <w:rFonts w:ascii="Roboto" w:hAnsi="Roboto"/>
+          <w:sz w:val="22"/>
+          <w:szCs w:val="22"/>
+        </w:rPr>
+      </w:pPr>
+      <w:r>
+        <w:rPr>
+          <w:rFonts w:ascii="Roboto" w:hAnsi="Roboto"/>
+          <w:sz w:val="22"/>
+          <w:szCs w:val="22"/>
+        </w:rPr>
+        <w:tab/>
+      </w:r>
+      <w:r>
+        <w:rPr>
+          <w:rFonts w:ascii="Roboto" w:hAnsi="Roboto"/>
+          <w:sz w:val="22"/>
+          <w:szCs w:val="22"/>
+        </w:rPr>
+        <w:t xml:space="preserve">O(NM) + O(T) + O(T) + O(2) + </w:t>
+      </w:r>
+      <w:proofErr w:type="gramStart"/>
+      <w:r>
+        <w:rPr>
+          <w:rFonts w:ascii="Roboto" w:hAnsi="Roboto"/>
+          <w:sz w:val="22"/>
+          <w:szCs w:val="22"/>
+        </w:rPr>
+        <w:t>O(</w:t>
+      </w:r>
+      <w:proofErr w:type="gramEnd"/>
+      <w:r>
+        <w:rPr>
+          <w:rFonts w:ascii="Roboto" w:hAnsi="Roboto"/>
+          <w:sz w:val="22"/>
+          <w:szCs w:val="22"/>
+        </w:rPr>
+        <w:t>n</w:t>
+      </w:r>
+      <w:r>
+        <w:rPr>
+          <w:rFonts w:ascii="Roboto" w:hAnsi="Roboto"/>
+          <w:sz w:val="22"/>
+          <w:szCs w:val="22"/>
+          <w:vertAlign w:val="subscript"/>
+        </w:rPr>
+        <w:t>k</w:t>
+      </w:r>
+      <w:r>
+        <w:rPr>
+          <w:rFonts w:ascii="Roboto" w:hAnsi="Roboto"/>
+          <w:sz w:val="22"/>
+          <w:szCs w:val="22"/>
+        </w:rPr>
+        <w:t xml:space="preserve"> + n</w:t>
+      </w:r>
+      <w:r>
+        <w:rPr>
+          <w:rFonts w:ascii="Roboto" w:hAnsi="Roboto"/>
+          <w:sz w:val="22"/>
+          <w:szCs w:val="22"/>
+          <w:vertAlign w:val="subscript"/>
+        </w:rPr>
+        <w:t>l</w:t>
+      </w:r>
+      <w:r>
+        <w:rPr>
+          <w:rFonts w:ascii="Roboto" w:hAnsi="Roboto"/>
+          <w:sz w:val="22"/>
+          <w:szCs w:val="22"/>
+        </w:rPr>
+        <w:t xml:space="preserve">) = </w:t>
+      </w:r>
+      <w:r>
+        <w:rPr>
+          <w:rFonts w:ascii="Roboto" w:hAnsi="Roboto"/>
           <w:b/>
+          <w:sz w:val="22"/>
+          <w:szCs w:val="22"/>
+        </w:rPr>
+        <w:t>O(T + NM + n</w:t>
+      </w:r>
+      <w:r>
+        <w:rPr>
+          <w:rFonts w:ascii="Roboto" w:hAnsi="Roboto"/>
+          <w:b/>
+          <w:sz w:val="22"/>
+          <w:szCs w:val="22"/>
+          <w:vertAlign w:val="subscript"/>
+        </w:rPr>
+        <w:t>k</w:t>
+      </w:r>
+      <w:r>
+        <w:rPr>
+          <w:rFonts w:ascii="Roboto" w:hAnsi="Roboto"/>
+          <w:b/>
+          <w:sz w:val="22"/>
+          <w:szCs w:val="22"/>
+        </w:rPr>
+        <w:t xml:space="preserve"> + n</w:t>
+      </w:r>
+      <w:r>
+        <w:rPr>
+          <w:rFonts w:ascii="Roboto" w:hAnsi="Roboto"/>
+          <w:b/>
+          <w:sz w:val="22"/>
+          <w:szCs w:val="22"/>
+          <w:vertAlign w:val="subscript"/>
+        </w:rPr>
+        <w:t>l</w:t>
+      </w:r>
+      <w:r>
+        <w:rPr>
+          <w:rFonts w:ascii="Roboto" w:hAnsi="Roboto"/>
+          <w:b/>
+          <w:sz w:val="22"/>
+          <w:szCs w:val="22"/>
+        </w:rPr>
+        <w:t>)</w:t>
+      </w:r>
+      <w:r>
+        <w:rPr>
+          <w:rFonts w:ascii="Roboto" w:hAnsi="Roboto"/>
+          <w:b/>
+          <w:sz w:val="22"/>
+          <w:szCs w:val="22"/>
+        </w:rPr>
+        <w:t>.</w:t>
+      </w:r>
+    </w:p>
+    <w:p>
+      <w:pPr>
+        <w:pStyle w:val="paragraph"/>
+        <w:textAlignment w:val="baseline"/>
+        <w:rPr>
+          <w:rFonts w:ascii="Roboto" w:hAnsi="Roboto"/>
+          <w:b/>
+          <w:sz w:val="22"/>
+          <w:szCs w:val="22"/>
+          <w:u w:val="single"/>
+        </w:rPr>
+      </w:pPr>
+      <w:r>
+        <w:rPr>
+          <w:rFonts w:ascii="Roboto" w:hAnsi="Roboto"/>
+          <w:b/>
+          <w:sz w:val="22"/>
+          <w:szCs w:val="22"/>
+          <w:u w:val="single"/>
+        </w:rPr>
+        <w:t>Task 2: Reverse substrings search</w:t>
+      </w:r>
+    </w:p>
+    <w:p>
+      <w:pPr>
+        <w:pStyle w:val="paragraph"/>
+        <w:textAlignment w:val="baseline"/>
+        <w:rPr>
+          <w:rFonts w:ascii="Roboto" w:hAnsi="Roboto"/>
+          <w:sz w:val="22"/>
+          <w:szCs w:val="22"/>
+        </w:rPr>
+      </w:pPr>
+      <w:r>
+        <w:rPr>
+          <w:rFonts w:ascii="Roboto" w:hAnsi="Roboto"/>
+          <w:sz w:val="22"/>
+          <w:szCs w:val="22"/>
+        </w:rPr>
+        <w:t>This function works by</w:t>
+      </w:r>
+      <w:r>
+        <w:rPr>
+          <w:rFonts w:ascii="Roboto" w:hAnsi="Roboto"/>
+          <w:sz w:val="22"/>
+          <w:szCs w:val="22"/>
+        </w:rPr>
+        <w:t xml:space="preserve"> initially retrieving the </w:t>
+      </w:r>
+      <w:r>
+        <w:rPr>
+          <w:rFonts w:ascii="Roboto" w:hAnsi="Roboto"/>
+          <w:sz w:val="22"/>
+          <w:szCs w:val="22"/>
+        </w:rPr>
+        <w:t xml:space="preserve">original word from the file. </w:t>
+      </w:r>
+      <w:r>
+        <w:rPr>
+          <w:rFonts w:ascii="Roboto" w:hAnsi="Roboto"/>
+          <w:sz w:val="22"/>
+          <w:szCs w:val="22"/>
+        </w:rPr>
+        <w:t xml:space="preserve">We then </w:t>
+      </w:r>
+      <w:r>
+        <w:rPr>
+          <w:rFonts w:ascii="Roboto" w:hAnsi="Roboto"/>
+          <w:sz w:val="22"/>
+          <w:szCs w:val="22"/>
+        </w:rPr>
+        <w:t>find every suffix of the original string</w:t>
+      </w:r>
+      <w:r>
+        <w:rPr>
+          <w:rFonts w:ascii="Roboto" w:hAnsi="Roboto"/>
+          <w:sz w:val="22"/>
+          <w:szCs w:val="22"/>
+        </w:rPr>
+        <w:t xml:space="preserve">. After that, we reverse the original string and </w:t>
+      </w:r>
+      <w:r>
+        <w:rPr>
+          <w:rFonts w:ascii="Roboto" w:hAnsi="Roboto"/>
+          <w:sz w:val="22"/>
+          <w:szCs w:val="22"/>
+        </w:rPr>
+        <w:t>find all suffixes of that reversed string.</w:t>
+      </w:r>
+      <w:r>
+        <w:rPr>
+          <w:rFonts w:ascii="Roboto" w:hAnsi="Roboto"/>
+          <w:sz w:val="22"/>
+          <w:szCs w:val="22"/>
+        </w:rPr>
+        <w:t xml:space="preserve"> </w:t>
+      </w:r>
+      <w:r>
+        <w:rPr>
+          <w:rFonts w:ascii="Roboto" w:hAnsi="Roboto"/>
+          <w:sz w:val="22"/>
+          <w:szCs w:val="22"/>
+        </w:rPr>
+        <w:t>Finally, w</w:t>
+      </w:r>
+      <w:r>
+        <w:rPr>
+          <w:rFonts w:ascii="Roboto" w:hAnsi="Roboto"/>
+          <w:sz w:val="22"/>
+          <w:szCs w:val="22"/>
+        </w:rPr>
+        <w:t xml:space="preserve">e insert all the normal suffixes into the </w:t>
+      </w:r>
+      <w:r>
+        <w:rPr>
+          <w:rFonts w:ascii="Roboto" w:hAnsi="Roboto"/>
+          <w:sz w:val="22"/>
+          <w:szCs w:val="22"/>
+        </w:rPr>
+        <w:t>same trie as in Task 1</w:t>
+      </w:r>
+      <w:r>
+        <w:rPr>
+          <w:rFonts w:ascii="Roboto" w:hAnsi="Roboto"/>
+          <w:sz w:val="22"/>
+          <w:szCs w:val="22"/>
+        </w:rPr>
+        <w:t>, forming a suffix trie</w:t>
+      </w:r>
+      <w:r>
+        <w:rPr>
+          <w:rFonts w:ascii="Roboto" w:hAnsi="Roboto"/>
+          <w:sz w:val="22"/>
+          <w:szCs w:val="22"/>
+        </w:rPr>
+        <w:t>. The index list (used in Task 1) now serves as the initial index to slice the string to get the suffix (e.g. the original word “apple” would have the suffix “apple” as 1, suffix “pple” as 2 and so on).</w:t>
+      </w:r>
+    </w:p>
+    <w:p>
+      <w:pPr>
+        <w:pStyle w:val="paragraph"/>
+        <w:textAlignment w:val="baseline"/>
+        <w:rPr>
+          <w:rFonts w:ascii="Roboto" w:hAnsi="Roboto"/>
+          <w:sz w:val="22"/>
+          <w:szCs w:val="22"/>
+        </w:rPr>
+      </w:pPr>
+      <w:r>
+        <w:rPr>
+          <w:rFonts w:ascii="Roboto" w:hAnsi="Roboto"/>
+          <w:sz w:val="22"/>
+          <w:szCs w:val="22"/>
+        </w:rPr>
+        <w:t xml:space="preserve">To retrieve the </w:t>
+      </w:r>
+      <w:r>
+        <w:rPr>
+          <w:rFonts w:ascii="Roboto" w:hAnsi="Roboto"/>
+          <w:sz w:val="22"/>
+          <w:szCs w:val="22"/>
+        </w:rPr>
+        <w:t>reversible substrings</w:t>
+      </w:r>
+      <w:r>
+        <w:rPr>
+          <w:rFonts w:ascii="Roboto" w:hAnsi="Roboto"/>
+          <w:sz w:val="22"/>
+          <w:szCs w:val="22"/>
+        </w:rPr>
+        <w:t xml:space="preserve">, we </w:t>
+      </w:r>
+      <w:r>
+        <w:rPr>
+          <w:rFonts w:ascii="Roboto" w:hAnsi="Roboto"/>
+          <w:sz w:val="22"/>
+          <w:szCs w:val="22"/>
+        </w:rPr>
+        <w:t xml:space="preserve">iterate and </w:t>
+      </w:r>
+      <w:r>
+        <w:rPr>
+          <w:rFonts w:ascii="Roboto" w:hAnsi="Roboto"/>
+          <w:sz w:val="22"/>
+          <w:szCs w:val="22"/>
+        </w:rPr>
+        <w:t>pass (not insert)</w:t>
+      </w:r>
+      <w:r>
+        <w:rPr>
+          <w:rFonts w:ascii="Roboto" w:hAnsi="Roboto"/>
+          <w:sz w:val="22"/>
+          <w:szCs w:val="22"/>
+        </w:rPr>
+        <w:t xml:space="preserve"> each of the </w:t>
+      </w:r>
+      <w:r>
+        <w:rPr>
+          <w:rFonts w:ascii="Roboto" w:hAnsi="Roboto"/>
+          <w:sz w:val="22"/>
+          <w:szCs w:val="22"/>
+        </w:rPr>
+        <w:t>suffixes of the reversed string</w:t>
+      </w:r>
+      <w:r>
+        <w:rPr>
+          <w:rFonts w:ascii="Roboto" w:hAnsi="Roboto"/>
+          <w:sz w:val="22"/>
+          <w:szCs w:val="22"/>
+        </w:rPr>
+        <w:t xml:space="preserve"> </w:t>
+      </w:r>
+      <w:r>
+        <w:rPr>
+          <w:rFonts w:ascii="Roboto" w:hAnsi="Roboto"/>
+          <w:sz w:val="22"/>
+          <w:szCs w:val="22"/>
+        </w:rPr>
+        <w:t xml:space="preserve">through the trie. </w:t>
+      </w:r>
+      <w:r>
+        <w:rPr>
+          <w:rFonts w:ascii="Roboto" w:hAnsi="Roboto"/>
+          <w:sz w:val="22"/>
+          <w:szCs w:val="22"/>
+        </w:rPr>
+        <w:t xml:space="preserve">If any prefix </w:t>
+      </w:r>
+      <w:r>
+        <w:rPr>
+          <w:rFonts w:ascii="Roboto" w:hAnsi="Roboto"/>
+          <w:sz w:val="22"/>
+          <w:szCs w:val="22"/>
+        </w:rPr>
+        <w:t xml:space="preserve">of </w:t>
+      </w:r>
+      <w:r>
+        <w:rPr>
+          <w:rFonts w:ascii="Roboto" w:hAnsi="Roboto"/>
+          <w:sz w:val="22"/>
+          <w:szCs w:val="22"/>
+        </w:rPr>
+        <w:t>the</w:t>
+      </w:r>
+      <w:r>
+        <w:rPr>
+          <w:rFonts w:ascii="Roboto" w:hAnsi="Roboto"/>
+          <w:sz w:val="22"/>
+          <w:szCs w:val="22"/>
+        </w:rPr>
+        <w:t xml:space="preserve"> reversed string </w:t>
+      </w:r>
+      <w:r>
+        <w:rPr>
+          <w:rFonts w:ascii="Roboto" w:hAnsi="Roboto"/>
+          <w:sz w:val="22"/>
+          <w:szCs w:val="22"/>
+        </w:rPr>
+        <w:t xml:space="preserve">matches </w:t>
+      </w:r>
+      <w:r>
+        <w:rPr>
+          <w:rFonts w:ascii="Roboto" w:hAnsi="Roboto"/>
+          <w:sz w:val="22"/>
+          <w:szCs w:val="22"/>
+        </w:rPr>
+        <w:t>with the nodes going down the trie</w:t>
+      </w:r>
+      <w:r>
+        <w:rPr>
+          <w:rFonts w:ascii="Roboto" w:hAnsi="Roboto"/>
+          <w:sz w:val="22"/>
+          <w:szCs w:val="22"/>
+        </w:rPr>
+        <w:t xml:space="preserve">, that is a </w:t>
+      </w:r>
+      <w:r>
+        <w:rPr>
+          <w:rFonts w:ascii="Roboto" w:hAnsi="Roboto"/>
+          <w:sz w:val="22"/>
+          <w:szCs w:val="22"/>
+        </w:rPr>
+        <w:t xml:space="preserve">reversible substring (what we want). </w:t>
+      </w:r>
+      <w:r>
+        <w:rPr>
+          <w:rFonts w:ascii="Roboto" w:hAnsi="Roboto"/>
+          <w:sz w:val="22"/>
+          <w:szCs w:val="22"/>
+        </w:rPr>
+        <w:t>So</w:t>
+      </w:r>
+      <w:r>
+        <w:rPr>
+          <w:rFonts w:ascii="Roboto" w:hAnsi="Roboto"/>
+          <w:sz w:val="22"/>
+          <w:szCs w:val="22"/>
+        </w:rPr>
+        <w:t>,</w:t>
+      </w:r>
+      <w:r>
+        <w:rPr>
+          <w:rFonts w:ascii="Roboto" w:hAnsi="Roboto"/>
+          <w:sz w:val="22"/>
+          <w:szCs w:val="22"/>
+        </w:rPr>
+        <w:t xml:space="preserve"> we keep traversing down the trie </w:t>
+      </w:r>
+      <w:r>
+        <w:rPr>
+          <w:rFonts w:ascii="Roboto" w:hAnsi="Roboto"/>
+          <w:sz w:val="22"/>
+          <w:szCs w:val="22"/>
+        </w:rPr>
+        <w:t xml:space="preserve">and at each node where the prefix length is more than 2, we </w:t>
+      </w:r>
+      <w:r>
+        <w:rPr>
+          <w:rFonts w:ascii="Roboto" w:hAnsi="Roboto"/>
+          <w:sz w:val="22"/>
+          <w:szCs w:val="22"/>
+        </w:rPr>
+        <w:t>save</w:t>
+      </w:r>
+      <w:r>
+        <w:rPr>
+          <w:rFonts w:ascii="Roboto" w:hAnsi="Roboto"/>
+          <w:sz w:val="22"/>
+          <w:szCs w:val="22"/>
+        </w:rPr>
+        <w:t xml:space="preserve"> </w:t>
+      </w:r>
+      <w:r>
+        <w:rPr>
+          <w:rFonts w:ascii="Roboto" w:hAnsi="Roboto"/>
+          <w:sz w:val="22"/>
+          <w:szCs w:val="22"/>
+        </w:rPr>
+        <w:t xml:space="preserve">the prefix of this reversible string and the index </w:t>
+      </w:r>
+      <w:r>
+        <w:rPr>
+          <w:rFonts w:ascii="Roboto" w:hAnsi="Roboto"/>
+          <w:sz w:val="22"/>
+          <w:szCs w:val="22"/>
+        </w:rPr>
+        <w:t>at which the</w:t>
+      </w:r>
+      <w:r>
+        <w:rPr>
+          <w:rFonts w:ascii="Roboto" w:hAnsi="Roboto"/>
+          <w:sz w:val="22"/>
+          <w:szCs w:val="22"/>
+        </w:rPr>
+        <w:t xml:space="preserve"> </w:t>
+      </w:r>
+      <w:r>
+        <w:rPr>
+          <w:rFonts w:ascii="Roboto" w:hAnsi="Roboto"/>
+          <w:sz w:val="22"/>
+          <w:szCs w:val="22"/>
+        </w:rPr>
+        <w:t>original suffix was inserted.</w:t>
+      </w:r>
+      <w:r>
+        <w:rPr>
+          <w:rFonts w:ascii="Roboto" w:hAnsi="Roboto"/>
+          <w:sz w:val="22"/>
+          <w:szCs w:val="22"/>
+        </w:rPr>
+        <w:t>This continues until the reversed string does not find a child node to traverse into.</w:t>
+      </w:r>
+      <w:r>
+        <w:rPr>
+          <w:rFonts w:ascii="Roboto" w:hAnsi="Roboto"/>
+          <w:sz w:val="22"/>
+          <w:szCs w:val="22"/>
+        </w:rPr>
+        <w:t xml:space="preserve"> In order to avoid duplicates,</w:t>
+      </w:r>
+      <w:r>
+        <w:rPr>
+          <w:rFonts w:ascii="Roboto" w:hAnsi="Roboto"/>
+          <w:sz w:val="22"/>
+          <w:szCs w:val="22"/>
+        </w:rPr>
+        <w:t xml:space="preserve"> </w:t>
+      </w:r>
+      <w:r>
+        <w:rPr>
+          <w:rFonts w:ascii="Roboto" w:hAnsi="Roboto"/>
+          <w:sz w:val="22"/>
+          <w:szCs w:val="22"/>
+        </w:rPr>
+        <w:t>when a node</w:t>
+      </w:r>
+      <w:r>
+        <w:rPr>
+          <w:rFonts w:ascii="Roboto" w:hAnsi="Roboto"/>
+          <w:sz w:val="22"/>
+          <w:szCs w:val="22"/>
+        </w:rPr>
+        <w:t xml:space="preserve">’s results are collected, we set the node’s isMarked attribute to true. </w:t>
+      </w:r>
+      <w:r>
+        <w:rPr>
+          <w:rFonts w:ascii="Roboto" w:hAnsi="Roboto"/>
+          <w:sz w:val="22"/>
+          <w:szCs w:val="22"/>
+        </w:rPr>
+        <w:t>I</w:t>
+      </w:r>
+      <w:r>
+        <w:rPr>
+          <w:rFonts w:ascii="Roboto" w:hAnsi="Roboto"/>
+          <w:sz w:val="22"/>
+          <w:szCs w:val="22"/>
+        </w:rPr>
+        <w:t xml:space="preserve">n the rest of the strings, </w:t>
+      </w:r>
+      <w:r>
+        <w:rPr>
+          <w:rFonts w:ascii="Roboto" w:hAnsi="Roboto"/>
+          <w:sz w:val="22"/>
+          <w:szCs w:val="22"/>
+        </w:rPr>
+        <w:t xml:space="preserve">the results are not collected if it sees that a node’s isMarked is true. </w:t>
+      </w:r>
+      <w:r>
+        <w:rPr>
+          <w:rFonts w:ascii="Roboto" w:hAnsi="Roboto"/>
+          <w:sz w:val="22"/>
+          <w:szCs w:val="22"/>
+        </w:rPr>
+        <w:t xml:space="preserve">We repeat this </w:t>
+      </w:r>
+      <w:r>
+        <w:rPr>
+          <w:rFonts w:ascii="Roboto" w:hAnsi="Roboto"/>
+          <w:sz w:val="22"/>
+          <w:szCs w:val="22"/>
+        </w:rPr>
+        <w:t xml:space="preserve">procedure </w:t>
+      </w:r>
+      <w:r>
+        <w:rPr>
+          <w:rFonts w:ascii="Roboto" w:hAnsi="Roboto"/>
+          <w:sz w:val="22"/>
+          <w:szCs w:val="22"/>
+        </w:rPr>
+        <w:t xml:space="preserve">for all the reversed strings and </w:t>
+      </w:r>
+      <w:r>
+        <w:rPr>
+          <w:rFonts w:ascii="Roboto" w:hAnsi="Roboto"/>
+          <w:sz w:val="22"/>
+          <w:szCs w:val="22"/>
+        </w:rPr>
+        <w:t>return the collected results</w:t>
+      </w:r>
+      <w:r>
+        <w:rPr>
+          <w:rFonts w:ascii="Roboto" w:hAnsi="Roboto"/>
+          <w:sz w:val="22"/>
+          <w:szCs w:val="22"/>
+        </w:rPr>
+        <w:t>.</w:t>
+      </w:r>
+      <w:r>
+        <w:rPr>
+          <w:rFonts w:ascii="Roboto" w:hAnsi="Roboto"/>
+          <w:sz w:val="22"/>
+          <w:szCs w:val="22"/>
+        </w:rPr>
+        <w:t xml:space="preserve"> </w:t>
+      </w:r>
+    </w:p>
+    <w:p>
+      <w:pPr>
+        <w:pStyle w:val="paragraph"/>
+        <w:textAlignment w:val="baseline"/>
+        <w:rPr>
+          <w:rFonts w:ascii="Roboto" w:hAnsi="Roboto"/>
+          <w:sz w:val="22"/>
+          <w:szCs w:val="22"/>
+        </w:rPr>
+      </w:pPr>
+      <w:r>
+        <w:rPr>
+          <w:rFonts w:ascii="Roboto" w:hAnsi="Roboto"/>
+          <w:sz w:val="22"/>
+          <w:szCs w:val="22"/>
+        </w:rPr>
+        <w:t xml:space="preserve">To </w:t>
+      </w:r>
+      <w:r>
+        <w:rPr>
+          <w:rFonts w:ascii="Roboto" w:hAnsi="Roboto"/>
+          <w:sz w:val="22"/>
+          <w:szCs w:val="22"/>
+        </w:rPr>
+        <w:t xml:space="preserve">further explain </w:t>
+      </w:r>
+      <w:r>
+        <w:rPr>
+          <w:rFonts w:ascii="Roboto" w:hAnsi="Roboto"/>
+          <w:sz w:val="22"/>
+          <w:szCs w:val="22"/>
+        </w:rPr>
+        <w:t xml:space="preserve">why this works, </w:t>
+      </w:r>
+      <w:r>
+        <w:rPr>
+          <w:rFonts w:ascii="Roboto" w:hAnsi="Roboto"/>
+          <w:sz w:val="22"/>
+          <w:szCs w:val="22"/>
+        </w:rPr>
+        <w:t xml:space="preserve">if a given substring has its reversed form </w:t>
+      </w:r>
+      <w:r>
+        <w:rPr>
+          <w:rFonts w:ascii="Roboto" w:hAnsi="Roboto"/>
+          <w:sz w:val="22"/>
+          <w:szCs w:val="22"/>
+        </w:rPr>
+        <w:t xml:space="preserve">in the original string, </w:t>
+      </w:r>
+      <w:r>
+        <w:rPr>
+          <w:rFonts w:ascii="Roboto" w:hAnsi="Roboto"/>
+          <w:sz w:val="22"/>
+          <w:szCs w:val="22"/>
+        </w:rPr>
+        <w:t xml:space="preserve">some suffix of the reversed string </w:t>
+      </w:r>
+      <w:r>
+        <w:rPr>
+          <w:rFonts w:ascii="Roboto" w:hAnsi="Roboto"/>
+          <w:sz w:val="22"/>
+          <w:szCs w:val="22"/>
+        </w:rPr>
+        <w:t>should be able to traverse down the trie</w:t>
+      </w:r>
+      <w:r>
+        <w:rPr>
+          <w:rFonts w:ascii="Roboto" w:hAnsi="Roboto"/>
+          <w:sz w:val="22"/>
+          <w:szCs w:val="22"/>
+        </w:rPr>
+        <w:t>, effectively tracing the given substring.</w:t>
+      </w:r>
+      <w:r>
+        <w:rPr>
+          <w:rFonts w:ascii="Roboto" w:hAnsi="Roboto"/>
+          <w:sz w:val="22"/>
+          <w:szCs w:val="22"/>
+        </w:rPr>
+        <w:t xml:space="preserve"> </w:t>
+      </w:r>
+      <w:r>
+        <w:rPr>
+          <w:rFonts w:ascii="Roboto" w:hAnsi="Roboto"/>
+          <w:sz w:val="22"/>
+          <w:szCs w:val="22"/>
+        </w:rPr>
+        <w:t xml:space="preserve">For example, if the </w:t>
+      </w:r>
+      <w:r>
+        <w:rPr>
+          <w:rFonts w:ascii="Roboto" w:hAnsi="Roboto"/>
+          <w:sz w:val="22"/>
+          <w:szCs w:val="22"/>
+        </w:rPr>
+        <w:t>original word was “ABC</w:t>
+      </w:r>
+      <w:r>
+        <w:rPr>
+          <w:rFonts w:ascii="Roboto" w:hAnsi="Roboto"/>
+          <w:sz w:val="22"/>
+          <w:szCs w:val="22"/>
+        </w:rPr>
+        <w:t>D</w:t>
+      </w:r>
+      <w:r>
+        <w:rPr>
+          <w:rFonts w:ascii="Roboto" w:hAnsi="Roboto"/>
+          <w:sz w:val="22"/>
+          <w:szCs w:val="22"/>
+        </w:rPr>
+        <w:t>BA”</w:t>
+      </w:r>
+      <w:r>
+        <w:rPr>
+          <w:rFonts w:ascii="Roboto" w:hAnsi="Roboto"/>
+          <w:sz w:val="22"/>
+          <w:szCs w:val="22"/>
+        </w:rPr>
+        <w:t xml:space="preserve">, </w:t>
+      </w:r>
+      <w:r>
+        <w:rPr>
+          <w:rFonts w:ascii="Roboto" w:hAnsi="Roboto"/>
+          <w:sz w:val="22"/>
+          <w:szCs w:val="22"/>
+        </w:rPr>
+        <w:t>the initial suffix trie would be as follows</w:t>
+      </w:r>
+      <w:r>
+        <w:rPr>
+          <w:rFonts w:ascii="Roboto" w:hAnsi="Roboto"/>
+          <w:sz w:val="22"/>
+          <w:szCs w:val="22"/>
+        </w:rPr>
+        <w:t>.</w:t>
+      </w:r>
+    </w:p>
+    <w:p>
+      <w:pPr>
+        <w:pStyle w:val="paragraph"/>
+        <w:jc w:val="center"/>
+        <w:textAlignment w:val="baseline"/>
+        <w:rPr>
+          <w:rFonts w:ascii="Roboto" w:hAnsi="Roboto"/>
+          <w:sz w:val="22"/>
+          <w:szCs w:val="22"/>
+        </w:rPr>
+      </w:pPr>
+      <w:r>
+        <w:rPr>
+          <w:rFonts w:ascii="Roboto" w:hAnsi="Roboto"/>
+          <w:sz w:val="22"/>
+          <w:szCs w:val="22"/>
+        </w:rPr>
+        <w:lastRenderedPageBreak/>
+        <w:drawing>
+          <wp:inline distT="0" distB="0" distL="0" distR="0" wp14:anchorId="75F4FFDA" wp14:editId="53084EC5">
+            <wp:extent cx="2089257" cy="2724290"/>
+            <wp:effectExtent l="0" t="0" r="6350" b="0"/>
+            <wp:docPr id="1" name="Picture 1"/>
+            <wp:cNvGraphicFramePr>
+              <a:graphicFrameLocks xmlns:a="http://schemas.openxmlformats.org/drawingml/2006/main" noChangeAspect="1"/>
+            </wp:cNvGraphicFramePr>
+            <a:graphic xmlns:a="http://schemas.openxmlformats.org/drawingml/2006/main">
+              <a:graphicData uri="http://schemas.openxmlformats.org/drawingml/2006/picture">
+                <pic:pic xmlns:pic="http://schemas.openxmlformats.org/drawingml/2006/picture">
+                  <pic:nvPicPr>
+                    <pic:cNvPr id="1" name=""/>
+                    <pic:cNvPicPr/>
+                  </pic:nvPicPr>
+                  <pic:blipFill>
+                    <a:blip r:embed="rId5"/>
+                    <a:stretch>
+                      <a:fillRect/>
+                    </a:stretch>
+                  </pic:blipFill>
+                  <pic:spPr>
+                    <a:xfrm>
+                      <a:off x="0" y="0"/>
+                      <a:ext cx="2089257" cy="2724290"/>
+                    </a:xfrm>
+                    <a:prstGeom prst="rect">
+                      <a:avLst/>
+                    </a:prstGeom>
+                  </pic:spPr>
+                </pic:pic>
+              </a:graphicData>
+            </a:graphic>
+          </wp:inline>
+        </w:drawing>
+      </w:r>
+    </w:p>
+    <w:p>
+      <w:pPr>
+        <w:pStyle w:val="paragraph"/>
+        <w:textAlignment w:val="baseline"/>
+        <w:rPr>
+          <w:rFonts w:ascii="Roboto" w:hAnsi="Roboto"/>
+          <w:sz w:val="22"/>
+          <w:szCs w:val="22"/>
+        </w:rPr>
+      </w:pPr>
+      <w:r>
+        <w:rPr>
+          <w:rFonts w:ascii="Roboto" w:hAnsi="Roboto"/>
+          <w:sz w:val="22"/>
+          <w:szCs w:val="22"/>
+        </w:rPr>
+        <w:t xml:space="preserve">We have our list of suffixes of the reversed string (ABDCBA, BDCBA, DCBA, CBA, BA). </w:t>
+      </w:r>
+      <w:r>
+        <w:rPr>
+          <w:rFonts w:ascii="Roboto" w:hAnsi="Roboto"/>
+          <w:sz w:val="22"/>
+          <w:szCs w:val="22"/>
+        </w:rPr>
+        <w:t xml:space="preserve">When we </w:t>
+      </w:r>
+      <w:r>
+        <w:rPr>
+          <w:rFonts w:ascii="Roboto" w:hAnsi="Roboto"/>
+          <w:sz w:val="22"/>
+          <w:szCs w:val="22"/>
+        </w:rPr>
+        <w:t xml:space="preserve">place ‘ABDCBA’ into the </w:t>
+      </w:r>
+      <w:r>
+        <w:rPr>
+          <w:rFonts w:ascii="Roboto" w:hAnsi="Roboto"/>
+          <w:sz w:val="22"/>
+          <w:szCs w:val="22"/>
+        </w:rPr>
+        <w:t xml:space="preserve">trie, AB will </w:t>
+      </w:r>
+      <w:r>
+        <w:rPr>
+          <w:rFonts w:ascii="Roboto" w:hAnsi="Roboto"/>
+          <w:sz w:val="22"/>
+          <w:szCs w:val="22"/>
+        </w:rPr>
+        <w:t>match,</w:t>
+      </w:r>
+      <w:r>
+        <w:rPr>
+          <w:rFonts w:ascii="Roboto" w:hAnsi="Roboto"/>
+          <w:sz w:val="22"/>
+          <w:szCs w:val="22"/>
+        </w:rPr>
+        <w:t xml:space="preserve"> </w:t>
+      </w:r>
+      <w:r>
+        <w:rPr>
+          <w:rFonts w:ascii="Roboto" w:hAnsi="Roboto"/>
+          <w:sz w:val="22"/>
+          <w:szCs w:val="22"/>
+        </w:rPr>
+        <w:t xml:space="preserve">and the ‘B’ node will contain the index list of </w:t>
+      </w:r>
+      <w:r>
+        <w:rPr>
+          <w:rFonts w:ascii="Roboto" w:hAnsi="Roboto"/>
+          <w:sz w:val="22"/>
+          <w:szCs w:val="22"/>
+        </w:rPr>
+        <w:t>0</w:t>
+      </w:r>
+      <w:r>
+        <w:rPr>
+          <w:rFonts w:ascii="Roboto" w:hAnsi="Roboto"/>
+          <w:sz w:val="22"/>
+          <w:szCs w:val="22"/>
+        </w:rPr>
+        <w:t xml:space="preserve">. As a result, we get [‘AB’, 0]. </w:t>
+      </w:r>
+      <w:r>
+        <w:rPr>
+          <w:rFonts w:ascii="Roboto" w:hAnsi="Roboto"/>
+          <w:sz w:val="22"/>
+          <w:szCs w:val="22"/>
+        </w:rPr>
+        <w:t xml:space="preserve">Because there is no child node ‘D’, </w:t>
+      </w:r>
+      <w:r>
+        <w:rPr>
+          <w:rFonts w:ascii="Roboto" w:hAnsi="Roboto"/>
+          <w:sz w:val="22"/>
+          <w:szCs w:val="22"/>
+        </w:rPr>
+        <w:t>we cannot traverse down furthe</w:t>
+      </w:r>
+      <w:r>
+        <w:rPr>
+          <w:rFonts w:ascii="Roboto" w:hAnsi="Roboto"/>
+          <w:sz w:val="22"/>
+          <w:szCs w:val="22"/>
+        </w:rPr>
+        <w:t xml:space="preserve">r. </w:t>
+      </w:r>
+      <w:r>
+        <w:rPr>
+          <w:rFonts w:ascii="Roboto" w:hAnsi="Roboto"/>
+          <w:sz w:val="22"/>
+          <w:szCs w:val="22"/>
+        </w:rPr>
+        <w:t>Another example</w:t>
+      </w:r>
+      <w:r>
+        <w:rPr>
+          <w:rFonts w:ascii="Roboto" w:hAnsi="Roboto"/>
+          <w:sz w:val="22"/>
+          <w:szCs w:val="22"/>
+        </w:rPr>
+        <w:t xml:space="preserve"> is ‘BA’ (the last element of that list), it will match against BA in the trie and so [‘BA’, 4] will be returned. For this example, the overall result is </w:t>
+      </w:r>
+      <w:r>
+        <w:rPr>
+          <w:rFonts w:ascii="Roboto" w:hAnsi="Roboto"/>
+          <w:sz w:val="22"/>
+          <w:szCs w:val="22"/>
+        </w:rPr>
+        <w:t>[[‘AB’, 0], [‘BA’,4]].</w:t>
+      </w:r>
+      <w:bookmarkStart w:id="0" w:name="_GoBack"/>
+      <w:bookmarkEnd w:id="0"/>
+      <w:r>
+        <w:rPr>
+          <w:rFonts w:ascii="Roboto" w:hAnsi="Roboto"/>
+          <w:sz w:val="22"/>
+          <w:szCs w:val="22"/>
+        </w:rPr>
+        <w:t xml:space="preserve"> </w:t>
+      </w:r>
+    </w:p>
+    <w:p>
+      <w:pPr>
+        <w:pStyle w:val="paragraph"/>
+        <w:textAlignment w:val="baseline"/>
+        <w:rPr>
+          <w:rFonts w:ascii="Roboto" w:hAnsi="Roboto"/>
+          <w:b/>
+          <w:sz w:val="22"/>
+          <w:szCs w:val="22"/>
+        </w:rPr>
+      </w:pPr>
+      <w:r>
+        <w:rPr>
+          <w:rFonts w:ascii="Roboto" w:hAnsi="Roboto"/>
+          <w:b/>
+          <w:sz w:val="22"/>
+          <w:szCs w:val="22"/>
+        </w:rPr>
+        <w:t>Worst-case Time Complexity</w:t>
+      </w:r>
+    </w:p>
+    <w:p>
+      <w:pPr>
+        <w:pStyle w:val="paragraph"/>
+        <w:textAlignment w:val="baseline"/>
+        <w:rPr>
+          <w:rFonts w:ascii="Roboto" w:hAnsi="Roboto"/>
+          <w:sz w:val="22"/>
+          <w:szCs w:val="22"/>
+        </w:rPr>
+      </w:pPr>
+      <w:r>
+        <w:rPr>
+          <w:rFonts w:ascii="Roboto" w:hAnsi="Roboto"/>
+          <w:sz w:val="22"/>
+          <w:szCs w:val="22"/>
+        </w:rPr>
+        <w:t xml:space="preserve">Extracting the single line from the file will involve iterating over every </w:t>
+      </w:r>
+      <w:r>
+        <w:rPr>
+          <w:rFonts w:ascii="Roboto" w:hAnsi="Roboto"/>
+          <w:sz w:val="22"/>
+          <w:szCs w:val="22"/>
+        </w:rPr>
+        <w:t>character in the file which will take O(K) time</w:t>
+      </w:r>
+      <w:r>
+        <w:rPr>
+          <w:rFonts w:ascii="Roboto" w:hAnsi="Roboto"/>
+          <w:sz w:val="22"/>
+          <w:szCs w:val="22"/>
+        </w:rPr>
+        <w:t xml:space="preserve">. </w:t>
+      </w:r>
+      <w:r>
+        <w:rPr>
+          <w:rFonts w:ascii="Roboto" w:hAnsi="Roboto"/>
+          <w:sz w:val="22"/>
+          <w:szCs w:val="22"/>
+        </w:rPr>
+        <w:t xml:space="preserve">Getting the reversed form of the original string will also take O(K) as it would iterate over every character. </w:t>
+      </w:r>
+      <w:r>
+        <w:rPr>
+          <w:rFonts w:ascii="Roboto" w:hAnsi="Roboto"/>
+          <w:sz w:val="22"/>
+          <w:szCs w:val="22"/>
+        </w:rPr>
+        <w:t xml:space="preserve">Collecting </w:t>
+      </w:r>
+      <w:r>
+        <w:rPr>
+          <w:rFonts w:ascii="Roboto" w:hAnsi="Roboto"/>
+          <w:sz w:val="22"/>
+          <w:szCs w:val="22"/>
+        </w:rPr>
+        <w:t>the suffixes</w:t>
+      </w:r>
+      <w:r>
+        <w:rPr>
+          <w:rFonts w:ascii="Roboto" w:hAnsi="Roboto"/>
+          <w:sz w:val="22"/>
+          <w:szCs w:val="22"/>
+        </w:rPr>
+        <w:t xml:space="preserve"> of the line</w:t>
+      </w:r>
+      <w:r>
+        <w:rPr>
+          <w:rFonts w:ascii="Roboto" w:hAnsi="Roboto"/>
+          <w:sz w:val="22"/>
+          <w:szCs w:val="22"/>
+        </w:rPr>
+        <w:t xml:space="preserve"> will involve </w:t>
+      </w:r>
+      <w:r>
+        <w:rPr>
+          <w:rFonts w:ascii="Roboto" w:hAnsi="Roboto"/>
+          <w:sz w:val="22"/>
+          <w:szCs w:val="22"/>
+        </w:rPr>
+        <w:t xml:space="preserve">string splicing </w:t>
+      </w:r>
+      <w:r>
+        <w:rPr>
+          <w:rFonts w:ascii="Roboto" w:hAnsi="Roboto"/>
+          <w:sz w:val="22"/>
+          <w:szCs w:val="22"/>
+        </w:rPr>
+        <w:t xml:space="preserve">a segment of </w:t>
+      </w:r>
+      <w:r>
+        <w:rPr>
+          <w:rFonts w:ascii="Roboto" w:hAnsi="Roboto"/>
+          <w:sz w:val="22"/>
+          <w:szCs w:val="22"/>
+        </w:rPr>
+        <w:t>the string</w:t>
+      </w:r>
+      <w:r>
+        <w:rPr>
+          <w:rFonts w:ascii="Roboto" w:hAnsi="Roboto"/>
+          <w:sz w:val="22"/>
+          <w:szCs w:val="22"/>
+        </w:rPr>
+        <w:t xml:space="preserve"> before </w:t>
+      </w:r>
+      <w:r>
+        <w:rPr>
+          <w:rFonts w:ascii="Roboto" w:hAnsi="Roboto"/>
+          <w:sz w:val="22"/>
+          <w:szCs w:val="22"/>
+        </w:rPr>
+        <w:t xml:space="preserve">splicing one character </w:t>
+      </w:r>
+      <w:r>
+        <w:rPr>
+          <w:rFonts w:ascii="Roboto" w:hAnsi="Roboto"/>
+          <w:sz w:val="22"/>
+          <w:szCs w:val="22"/>
+        </w:rPr>
+        <w:t xml:space="preserve">more </w:t>
+      </w:r>
+      <w:r>
+        <w:rPr>
+          <w:rFonts w:ascii="Roboto" w:hAnsi="Roboto"/>
+          <w:sz w:val="22"/>
+          <w:szCs w:val="22"/>
+        </w:rPr>
+        <w:t xml:space="preserve">to the </w:t>
+      </w:r>
+      <w:r>
+        <w:rPr>
+          <w:rFonts w:ascii="Roboto" w:hAnsi="Roboto"/>
+          <w:sz w:val="22"/>
+          <w:szCs w:val="22"/>
+        </w:rPr>
+        <w:t>right,</w:t>
+      </w:r>
+      <w:r>
+        <w:rPr>
+          <w:rFonts w:ascii="Roboto" w:hAnsi="Roboto"/>
+          <w:sz w:val="22"/>
+          <w:szCs w:val="22"/>
+        </w:rPr>
+        <w:t xml:space="preserve"> which would take O(K) time.</w:t>
+      </w:r>
+      <w:r>
+        <w:rPr>
+          <w:rFonts w:ascii="Roboto" w:hAnsi="Roboto"/>
+          <w:sz w:val="22"/>
+          <w:szCs w:val="22"/>
+        </w:rPr>
+        <w:t xml:space="preserve"> </w:t>
+      </w:r>
+      <w:r>
+        <w:rPr>
+          <w:rFonts w:ascii="Roboto" w:hAnsi="Roboto"/>
+          <w:sz w:val="22"/>
+          <w:szCs w:val="22"/>
+        </w:rPr>
+        <w:t xml:space="preserve">This is </w:t>
+      </w:r>
+      <w:r>
+        <w:rPr>
+          <w:rFonts w:ascii="Roboto" w:hAnsi="Roboto"/>
+          <w:sz w:val="22"/>
+          <w:szCs w:val="22"/>
+        </w:rPr>
+        <w:t>the same for getting the suffixes of the reversed string</w:t>
+      </w:r>
+      <w:r>
+        <w:rPr>
+          <w:rFonts w:ascii="Roboto" w:hAnsi="Roboto"/>
+          <w:sz w:val="22"/>
+          <w:szCs w:val="22"/>
+        </w:rPr>
+        <w:t xml:space="preserve">, taking O(K) time. </w:t>
+      </w:r>
+      <w:r>
+        <w:rPr>
+          <w:rFonts w:ascii="Roboto" w:hAnsi="Roboto"/>
+          <w:sz w:val="22"/>
+          <w:szCs w:val="22"/>
+        </w:rPr>
+        <w:t xml:space="preserve">The insertion of all suffixes into the trie will take </w:t>
+      </w:r>
+      <w:proofErr w:type="gramStart"/>
+      <w:r>
+        <w:rPr>
+          <w:rFonts w:ascii="Roboto" w:hAnsi="Roboto"/>
+          <w:sz w:val="22"/>
+          <w:szCs w:val="22"/>
+        </w:rPr>
+        <w:t>O(</w:t>
+      </w:r>
+      <w:proofErr w:type="gramEnd"/>
+      <w:r>
+        <w:rPr>
+          <w:rFonts w:ascii="Roboto" w:hAnsi="Roboto"/>
+          <w:sz w:val="22"/>
+          <w:szCs w:val="22"/>
+        </w:rPr>
+        <w:t>K</w:t>
+      </w:r>
+      <w:r>
+        <w:rPr>
+          <w:rFonts w:ascii="Roboto" w:hAnsi="Roboto"/>
+          <w:sz w:val="22"/>
+          <w:szCs w:val="22"/>
+          <w:vertAlign w:val="superscript"/>
+        </w:rPr>
+        <w:t>2</w:t>
+      </w:r>
+      <w:r>
+        <w:rPr>
+          <w:rFonts w:ascii="Roboto" w:hAnsi="Roboto"/>
+          <w:sz w:val="22"/>
+          <w:szCs w:val="22"/>
+        </w:rPr>
+        <w:t xml:space="preserve">) time as for each of the K suffixes, </w:t>
+      </w:r>
+      <w:r>
+        <w:rPr>
+          <w:rFonts w:ascii="Roboto" w:hAnsi="Roboto"/>
+          <w:sz w:val="22"/>
+          <w:szCs w:val="22"/>
+        </w:rPr>
+        <w:t xml:space="preserve">it would have to create a node and traverse down the trie a total of K times. </w:t>
+      </w:r>
+      <w:r>
+        <w:rPr>
+          <w:rFonts w:ascii="Roboto" w:hAnsi="Roboto"/>
+          <w:sz w:val="22"/>
+          <w:szCs w:val="22"/>
+        </w:rPr>
+        <w:t xml:space="preserve">Finally, each </w:t>
+      </w:r>
+      <w:r>
+        <w:rPr>
+          <w:rFonts w:ascii="Roboto" w:hAnsi="Roboto"/>
+          <w:sz w:val="22"/>
+          <w:szCs w:val="22"/>
+        </w:rPr>
+        <w:t>reversed suffix traverses down</w:t>
+      </w:r>
+      <w:r>
+        <w:rPr>
+          <w:rFonts w:ascii="Roboto" w:hAnsi="Roboto"/>
+          <w:sz w:val="22"/>
+          <w:szCs w:val="22"/>
+        </w:rPr>
+        <w:t xml:space="preserve"> the </w:t>
+      </w:r>
+      <w:r>
+        <w:rPr>
+          <w:rFonts w:ascii="Roboto" w:hAnsi="Roboto"/>
+          <w:sz w:val="22"/>
+          <w:szCs w:val="22"/>
+        </w:rPr>
+        <w:t xml:space="preserve">trie and </w:t>
+      </w:r>
+      <w:r>
+        <w:rPr>
+          <w:rFonts w:ascii="Roboto" w:hAnsi="Roboto"/>
+          <w:sz w:val="22"/>
+          <w:szCs w:val="22"/>
+        </w:rPr>
+        <w:t>at each node</w:t>
+      </w:r>
+      <w:r>
+        <w:rPr>
+          <w:rFonts w:ascii="Roboto" w:hAnsi="Roboto"/>
+          <w:sz w:val="22"/>
+          <w:szCs w:val="22"/>
+        </w:rPr>
+        <w:t xml:space="preserve"> </w:t>
+      </w:r>
+      <w:r>
+        <w:rPr>
+          <w:rFonts w:ascii="Roboto" w:hAnsi="Roboto"/>
+          <w:sz w:val="22"/>
+          <w:szCs w:val="22"/>
+        </w:rPr>
+        <w:t xml:space="preserve">encountered </w:t>
+      </w:r>
+      <w:r>
+        <w:rPr>
+          <w:rFonts w:ascii="Roboto" w:hAnsi="Roboto"/>
+          <w:sz w:val="22"/>
+          <w:szCs w:val="22"/>
+        </w:rPr>
+        <w:t>that</w:t>
+      </w:r>
+      <w:r>
+        <w:rPr>
+          <w:rFonts w:ascii="Roboto" w:hAnsi="Roboto"/>
+          <w:sz w:val="22"/>
+          <w:szCs w:val="22"/>
+        </w:rPr>
+        <w:t xml:space="preserve">, </w:t>
+      </w:r>
+      <w:r>
+        <w:rPr>
+          <w:rFonts w:ascii="Roboto" w:hAnsi="Roboto"/>
+          <w:sz w:val="22"/>
+          <w:szCs w:val="22"/>
+        </w:rPr>
+        <w:t xml:space="preserve">in total, forms a substring </w:t>
+      </w:r>
+      <w:r>
+        <w:rPr>
+          <w:rFonts w:ascii="Roboto" w:hAnsi="Roboto"/>
+          <w:sz w:val="22"/>
+          <w:szCs w:val="22"/>
+        </w:rPr>
+        <w:t>of the reversed suffix</w:t>
+      </w:r>
+      <w:r>
+        <w:rPr>
+          <w:rFonts w:ascii="Roboto" w:hAnsi="Roboto"/>
+          <w:sz w:val="22"/>
+          <w:szCs w:val="22"/>
+        </w:rPr>
+        <w:t xml:space="preserve">, </w:t>
+      </w:r>
+      <w:r>
+        <w:rPr>
+          <w:rFonts w:ascii="Roboto" w:hAnsi="Roboto"/>
+          <w:sz w:val="22"/>
+          <w:szCs w:val="22"/>
+        </w:rPr>
+        <w:t xml:space="preserve">we loop over </w:t>
+      </w:r>
+      <w:r>
+        <w:rPr>
+          <w:rFonts w:ascii="Roboto" w:hAnsi="Roboto"/>
+          <w:sz w:val="22"/>
+          <w:szCs w:val="22"/>
+        </w:rPr>
+        <w:t>the word and index</w:t>
+      </w:r>
+      <w:r>
+        <w:rPr>
+          <w:rFonts w:ascii="Roboto" w:hAnsi="Roboto"/>
+          <w:sz w:val="22"/>
+          <w:szCs w:val="22"/>
+        </w:rPr>
+        <w:t xml:space="preserve"> list at that node. </w:t>
+      </w:r>
+      <w:r>
+        <w:rPr>
+          <w:rFonts w:ascii="Roboto" w:hAnsi="Roboto"/>
+          <w:sz w:val="22"/>
+          <w:szCs w:val="22"/>
+        </w:rPr>
+        <w:t>This occurs a total of O(P) times</w:t>
+      </w:r>
+      <w:r>
+        <w:rPr>
+          <w:rFonts w:ascii="Roboto" w:hAnsi="Roboto"/>
+          <w:sz w:val="22"/>
+          <w:szCs w:val="22"/>
+        </w:rPr>
+        <w:t xml:space="preserve"> as </w:t>
+      </w:r>
+      <w:r>
+        <w:rPr>
+          <w:rFonts w:ascii="Roboto" w:hAnsi="Roboto"/>
+          <w:sz w:val="22"/>
+          <w:szCs w:val="22"/>
+        </w:rPr>
+        <w:t xml:space="preserve">the </w:t>
+      </w:r>
+      <w:r>
+        <w:rPr>
+          <w:rFonts w:ascii="Roboto" w:hAnsi="Roboto"/>
+          <w:sz w:val="22"/>
+          <w:szCs w:val="22"/>
+        </w:rPr>
+        <w:t xml:space="preserve">traversal ends when </w:t>
+      </w:r>
+      <w:r>
+        <w:rPr>
+          <w:rFonts w:ascii="Roboto" w:hAnsi="Roboto"/>
+          <w:sz w:val="22"/>
+          <w:szCs w:val="22"/>
+        </w:rPr>
+        <w:t xml:space="preserve">the </w:t>
+      </w:r>
+      <w:r>
+        <w:rPr>
+          <w:rFonts w:ascii="Roboto" w:hAnsi="Roboto"/>
+          <w:sz w:val="22"/>
+          <w:szCs w:val="22"/>
+        </w:rPr>
+        <w:t>word cannot be traversed down further.</w:t>
+      </w:r>
+    </w:p>
+    <w:p>
+      <w:pPr>
+        <w:pStyle w:val="paragraph"/>
+        <w:textAlignment w:val="baseline"/>
+        <w:rPr>
+          <w:rFonts w:ascii="Roboto" w:hAnsi="Roboto"/>
+          <w:sz w:val="22"/>
+          <w:szCs w:val="22"/>
+        </w:rPr>
+      </w:pPr>
+      <w:r>
+        <w:rPr>
+          <w:rFonts w:ascii="Roboto" w:hAnsi="Roboto"/>
+          <w:sz w:val="22"/>
+          <w:szCs w:val="22"/>
+        </w:rPr>
+        <w:t>Overall…</w:t>
+      </w:r>
+    </w:p>
+    <w:p>
+      <w:pPr>
+        <w:pStyle w:val="paragraph"/>
+        <w:textAlignment w:val="baseline"/>
+        <w:rPr>
+          <w:rFonts w:ascii="Roboto" w:hAnsi="Roboto"/>
+          <w:sz w:val="22"/>
+          <w:szCs w:val="22"/>
+        </w:rPr>
+      </w:pPr>
+      <w:r>
+        <w:rPr>
+          <w:rFonts w:ascii="Roboto" w:hAnsi="Roboto"/>
+          <w:sz w:val="22"/>
+          <w:szCs w:val="22"/>
+        </w:rPr>
+        <w:tab/>
+        <w:t xml:space="preserve">O(K) + O(K) + </w:t>
+      </w:r>
+      <w:proofErr w:type="gramStart"/>
+      <w:r>
+        <w:rPr>
+          <w:rFonts w:ascii="Roboto" w:hAnsi="Roboto"/>
+          <w:sz w:val="22"/>
+          <w:szCs w:val="22"/>
+        </w:rPr>
+        <w:t>O(</w:t>
+      </w:r>
+      <w:proofErr w:type="gramEnd"/>
+      <w:r>
+        <w:rPr>
+          <w:rFonts w:ascii="Roboto" w:hAnsi="Roboto"/>
+          <w:sz w:val="22"/>
+          <w:szCs w:val="22"/>
+        </w:rPr>
+        <w:t>K</w:t>
+      </w:r>
+      <w:r>
+        <w:rPr>
+          <w:rFonts w:ascii="Roboto" w:hAnsi="Roboto"/>
+          <w:sz w:val="22"/>
+          <w:szCs w:val="22"/>
+          <w:vertAlign w:val="superscript"/>
+        </w:rPr>
+        <w:t>2</w:t>
+      </w:r>
+      <w:r>
+        <w:rPr>
+          <w:rFonts w:ascii="Roboto" w:hAnsi="Roboto"/>
+          <w:sz w:val="22"/>
+          <w:szCs w:val="22"/>
+        </w:rPr>
+        <w:t xml:space="preserve">) + O(P) = </w:t>
+      </w:r>
+      <w:r>
+        <w:rPr>
+          <w:rFonts w:ascii="Roboto" w:hAnsi="Roboto"/>
+          <w:b/>
+          <w:sz w:val="22"/>
+          <w:szCs w:val="22"/>
+        </w:rPr>
+        <w:t>O(K</w:t>
+      </w:r>
+      <w:r>
+        <w:rPr>
+          <w:rFonts w:ascii="Roboto" w:hAnsi="Roboto"/>
+          <w:b/>
+          <w:sz w:val="22"/>
+          <w:szCs w:val="22"/>
+          <w:vertAlign w:val="superscript"/>
+        </w:rPr>
+        <w:t>2</w:t>
+      </w:r>
+      <w:r>
+        <w:rPr>
+          <w:rFonts w:ascii="Roboto" w:hAnsi="Roboto"/>
+          <w:b/>
+          <w:sz w:val="22"/>
+          <w:szCs w:val="22"/>
+        </w:rPr>
+        <w:t xml:space="preserve"> + P).</w:t>
+      </w:r>
+    </w:p>
+    <w:p>
+      <w:pPr>
+        <w:pStyle w:val="paragraph"/>
+        <w:textAlignment w:val="baseline"/>
+        <w:rPr>
+          <w:rFonts w:ascii="Roboto" w:hAnsi="Roboto"/>
+          <w:b/>
+          <w:sz w:val="22"/>
+          <w:szCs w:val="22"/>
+        </w:rPr>
+      </w:pPr>
+      <w:r>
+        <w:rPr>
+          <w:rFonts w:ascii="Roboto" w:hAnsi="Roboto"/>
+          <w:b/>
+          <w:sz w:val="22"/>
+          <w:szCs w:val="22"/>
+        </w:rPr>
+        <w:t>Worst-case Space Complexity</w:t>
+      </w:r>
+    </w:p>
+    <w:p>
+      <w:pPr>
+        <w:pStyle w:val="paragraph"/>
+        <w:textAlignment w:val="baseline"/>
+        <w:rPr>
+          <w:rFonts w:ascii="Roboto" w:hAnsi="Roboto"/>
+          <w:sz w:val="22"/>
+          <w:szCs w:val="22"/>
+        </w:rPr>
+      </w:pPr>
+      <w:r>
+        <w:rPr>
+          <w:rFonts w:ascii="Roboto" w:hAnsi="Roboto"/>
+          <w:sz w:val="22"/>
+          <w:szCs w:val="22"/>
+        </w:rPr>
+        <w:t xml:space="preserve">Containing the file’s contents would take O(K) space, having to hold each character in the file. </w:t>
+      </w:r>
+      <w:r>
+        <w:rPr>
+          <w:rFonts w:ascii="Roboto" w:hAnsi="Roboto"/>
+          <w:sz w:val="22"/>
+          <w:szCs w:val="22"/>
+        </w:rPr>
+        <w:t xml:space="preserve">Creating </w:t>
+      </w:r>
+      <w:r>
+        <w:rPr>
+          <w:rFonts w:ascii="Roboto" w:hAnsi="Roboto"/>
+          <w:sz w:val="22"/>
+          <w:szCs w:val="22"/>
+        </w:rPr>
+        <w:t>the reversed string will also take O(K) space as it contains the same number of characters as the original string.</w:t>
+      </w:r>
+      <w:r>
+        <w:rPr>
+          <w:rFonts w:ascii="Roboto" w:hAnsi="Roboto"/>
+          <w:sz w:val="22"/>
+          <w:szCs w:val="22"/>
+        </w:rPr>
+        <w:t xml:space="preserve"> Creating their relative suffixes will take </w:t>
+      </w:r>
+      <w:proofErr w:type="gramStart"/>
+      <w:r>
+        <w:rPr>
+          <w:rFonts w:ascii="Roboto" w:hAnsi="Roboto"/>
+          <w:sz w:val="22"/>
+          <w:szCs w:val="22"/>
+        </w:rPr>
+        <w:t>O(</w:t>
+      </w:r>
+      <w:proofErr w:type="gramEnd"/>
+      <w:r>
+        <w:rPr>
+          <w:rFonts w:ascii="Roboto" w:hAnsi="Roboto"/>
+          <w:sz w:val="22"/>
+          <w:szCs w:val="22"/>
+        </w:rPr>
+        <w:t>K</w:t>
+      </w:r>
+      <w:r>
+        <w:rPr>
+          <w:rFonts w:ascii="Roboto" w:hAnsi="Roboto"/>
+          <w:sz w:val="22"/>
+          <w:szCs w:val="22"/>
+          <w:vertAlign w:val="superscript"/>
+        </w:rPr>
+        <w:t>2</w:t>
+      </w:r>
+      <w:r>
+        <w:rPr>
+          <w:rFonts w:ascii="Roboto" w:hAnsi="Roboto"/>
+          <w:sz w:val="22"/>
+          <w:szCs w:val="22"/>
+        </w:rPr>
+        <w:t xml:space="preserve">) space </w:t>
+      </w:r>
+      <w:r>
+        <w:rPr>
+          <w:rFonts w:ascii="Roboto" w:hAnsi="Roboto"/>
+          <w:sz w:val="22"/>
+          <w:szCs w:val="22"/>
+        </w:rPr>
+        <w:t>each</w:t>
+      </w:r>
+      <w:r>
+        <w:rPr>
+          <w:rFonts w:ascii="Roboto" w:hAnsi="Roboto"/>
+          <w:sz w:val="22"/>
+          <w:szCs w:val="22"/>
+        </w:rPr>
+        <w:t xml:space="preserve"> </w:t>
+      </w:r>
+      <w:r>
+        <w:rPr>
+          <w:rFonts w:ascii="Roboto" w:hAnsi="Roboto"/>
+          <w:sz w:val="22"/>
+          <w:szCs w:val="22"/>
+        </w:rPr>
+        <w:t>as</w:t>
+      </w:r>
+      <w:r>
+        <w:rPr>
+          <w:rFonts w:ascii="Roboto" w:hAnsi="Roboto"/>
+          <w:sz w:val="22"/>
+          <w:szCs w:val="22"/>
+        </w:rPr>
+        <w:t xml:space="preserve"> each line will take O(K) space and it will be repeated K times.</w:t>
+      </w:r>
+      <w:r>
+        <w:rPr>
+          <w:rFonts w:ascii="Roboto" w:hAnsi="Roboto"/>
+          <w:sz w:val="22"/>
+          <w:szCs w:val="22"/>
+        </w:rPr>
+        <w:t xml:space="preserve"> Constructing the suffix trie based on the suffixes will </w:t>
+      </w:r>
+      <w:r>
+        <w:rPr>
+          <w:rFonts w:ascii="Roboto" w:hAnsi="Roboto"/>
+          <w:sz w:val="22"/>
+          <w:szCs w:val="22"/>
+        </w:rPr>
+        <w:t xml:space="preserve">take </w:t>
+      </w:r>
+      <w:proofErr w:type="gramStart"/>
+      <w:r>
+        <w:rPr>
+          <w:rFonts w:ascii="Roboto" w:hAnsi="Roboto"/>
+          <w:sz w:val="22"/>
+          <w:szCs w:val="22"/>
+        </w:rPr>
+        <w:t>O(</w:t>
+      </w:r>
+      <w:proofErr w:type="gramEnd"/>
+      <w:r>
+        <w:rPr>
+          <w:rFonts w:ascii="Roboto" w:hAnsi="Roboto"/>
+          <w:sz w:val="22"/>
+          <w:szCs w:val="22"/>
+        </w:rPr>
+        <w:t>K</w:t>
+      </w:r>
+      <w:r>
+        <w:rPr>
+          <w:rFonts w:ascii="Roboto" w:hAnsi="Roboto"/>
+          <w:sz w:val="22"/>
+          <w:szCs w:val="22"/>
+          <w:vertAlign w:val="superscript"/>
+        </w:rPr>
+        <w:t>2</w:t>
+      </w:r>
+      <w:r>
+        <w:rPr>
+          <w:rFonts w:ascii="Roboto" w:hAnsi="Roboto"/>
+          <w:sz w:val="22"/>
+          <w:szCs w:val="22"/>
+        </w:rPr>
+        <w:t xml:space="preserve">) space </w:t>
+      </w:r>
+      <w:r>
+        <w:rPr>
+          <w:rFonts w:ascii="Roboto" w:hAnsi="Roboto"/>
+          <w:sz w:val="22"/>
+          <w:szCs w:val="22"/>
+        </w:rPr>
+        <w:t>in the worst-case</w:t>
+      </w:r>
+      <w:r>
+        <w:rPr>
+          <w:rFonts w:ascii="Roboto" w:hAnsi="Roboto"/>
+          <w:sz w:val="22"/>
+          <w:szCs w:val="22"/>
+        </w:rPr>
+        <w:t>,</w:t>
+      </w:r>
+      <w:r>
+        <w:rPr>
+          <w:rFonts w:ascii="Roboto" w:hAnsi="Roboto"/>
+          <w:sz w:val="22"/>
+          <w:szCs w:val="22"/>
+        </w:rPr>
+        <w:t xml:space="preserve"> as </w:t>
+      </w:r>
+      <w:r>
+        <w:rPr>
+          <w:rFonts w:ascii="Roboto" w:hAnsi="Roboto"/>
+          <w:sz w:val="22"/>
+          <w:szCs w:val="22"/>
+        </w:rPr>
+        <w:t xml:space="preserve">every </w:t>
+      </w:r>
+      <w:r>
+        <w:rPr>
+          <w:rFonts w:ascii="Roboto" w:hAnsi="Roboto"/>
+          <w:sz w:val="22"/>
+          <w:szCs w:val="22"/>
+        </w:rPr>
+        <w:t xml:space="preserve">character </w:t>
+      </w:r>
+      <w:r>
+        <w:rPr>
+          <w:rFonts w:ascii="Roboto" w:hAnsi="Roboto"/>
+          <w:sz w:val="22"/>
+          <w:szCs w:val="22"/>
+        </w:rPr>
+        <w:t>will need a separate node</w:t>
+      </w:r>
+      <w:r>
+        <w:rPr>
+          <w:rFonts w:ascii="Roboto" w:hAnsi="Roboto"/>
+          <w:sz w:val="22"/>
+          <w:szCs w:val="22"/>
+        </w:rPr>
+        <w:t xml:space="preserve"> for itself</w:t>
+      </w:r>
+      <w:r>
+        <w:rPr>
+          <w:rFonts w:ascii="Roboto" w:hAnsi="Roboto"/>
+          <w:sz w:val="22"/>
+          <w:szCs w:val="22"/>
+        </w:rPr>
+        <w:t xml:space="preserve"> and there</w:t>
+      </w:r>
+      <w:r>
+        <w:rPr>
+          <w:rFonts w:ascii="Roboto" w:hAnsi="Roboto"/>
+          <w:sz w:val="22"/>
+          <w:szCs w:val="22"/>
+        </w:rPr>
+        <w:t xml:space="preserve"> are a total of K</w:t>
+      </w:r>
+      <w:r>
+        <w:rPr>
+          <w:rFonts w:ascii="Roboto" w:hAnsi="Roboto"/>
+          <w:sz w:val="22"/>
+          <w:szCs w:val="22"/>
+          <w:vertAlign w:val="superscript"/>
+        </w:rPr>
+        <w:t>2</w:t>
+      </w:r>
+      <w:r>
+        <w:rPr>
+          <w:rFonts w:ascii="Roboto" w:hAnsi="Roboto"/>
+          <w:sz w:val="22"/>
+          <w:szCs w:val="22"/>
+        </w:rPr>
+        <w:t xml:space="preserve"> characters in </w:t>
+      </w:r>
+      <w:r>
+        <w:rPr>
+          <w:rFonts w:ascii="Roboto" w:hAnsi="Roboto"/>
+          <w:sz w:val="22"/>
+          <w:szCs w:val="22"/>
+        </w:rPr>
+        <w:t>a list of suffixes</w:t>
+      </w:r>
+      <w:r>
+        <w:rPr>
+          <w:rFonts w:ascii="Roboto" w:hAnsi="Roboto"/>
+          <w:sz w:val="22"/>
+          <w:szCs w:val="22"/>
+        </w:rPr>
+        <w:t xml:space="preserve"> for a word. </w:t>
+      </w:r>
+      <w:r>
+        <w:rPr>
+          <w:rFonts w:ascii="Roboto" w:hAnsi="Roboto"/>
+          <w:sz w:val="22"/>
+          <w:szCs w:val="22"/>
+        </w:rPr>
+        <w:t xml:space="preserve">Containing the </w:t>
+      </w:r>
+      <w:r>
+        <w:rPr>
+          <w:rFonts w:ascii="Roboto" w:hAnsi="Roboto"/>
+          <w:sz w:val="22"/>
+          <w:szCs w:val="22"/>
+        </w:rPr>
+        <w:t xml:space="preserve">total list for all reversible substrings </w:t>
+      </w:r>
+      <w:r>
+        <w:rPr>
+          <w:rFonts w:ascii="Roboto" w:hAnsi="Roboto"/>
+          <w:sz w:val="22"/>
+          <w:szCs w:val="22"/>
+        </w:rPr>
+        <w:tab/>
+        <w:t>will take O(P) spac</w:t>
+      </w:r>
+      <w:r>
+        <w:rPr>
+          <w:rFonts w:ascii="Roboto" w:hAnsi="Roboto"/>
+          <w:sz w:val="22"/>
+          <w:szCs w:val="22"/>
+        </w:rPr>
+        <w:t xml:space="preserve">e, </w:t>
+      </w:r>
+      <w:r>
+        <w:rPr>
+          <w:rFonts w:ascii="Roboto" w:hAnsi="Roboto"/>
+          <w:sz w:val="22"/>
+          <w:szCs w:val="22"/>
+        </w:rPr>
+        <w:t>as</w:t>
+      </w:r>
+      <w:r>
+        <w:rPr>
+          <w:rFonts w:ascii="Roboto" w:hAnsi="Roboto"/>
+          <w:sz w:val="22"/>
+          <w:szCs w:val="22"/>
+        </w:rPr>
+        <w:t xml:space="preserve"> </w:t>
+      </w:r>
+      <w:r>
+        <w:rPr>
+          <w:rFonts w:ascii="Roboto" w:hAnsi="Roboto"/>
+          <w:sz w:val="22"/>
+          <w:szCs w:val="22"/>
+        </w:rPr>
+        <w:t xml:space="preserve">it </w:t>
+      </w:r>
+      <w:r>
+        <w:rPr>
+          <w:rFonts w:ascii="Roboto" w:hAnsi="Roboto"/>
+          <w:sz w:val="22"/>
+          <w:szCs w:val="22"/>
+        </w:rPr>
+        <w:t xml:space="preserve">will contain </w:t>
+      </w:r>
+      <w:r>
+        <w:rPr>
+          <w:rFonts w:ascii="Roboto" w:hAnsi="Roboto"/>
+          <w:sz w:val="22"/>
+          <w:szCs w:val="22"/>
+        </w:rPr>
+        <w:t>all</w:t>
+      </w:r>
+      <w:r>
+        <w:rPr>
+          <w:rFonts w:ascii="Roboto" w:hAnsi="Roboto"/>
+          <w:sz w:val="22"/>
+          <w:szCs w:val="22"/>
+        </w:rPr>
+        <w:t xml:space="preserve"> the substrings whose reverse appears in the list</w:t>
+      </w:r>
+      <w:r>
+        <w:rPr>
+          <w:rFonts w:ascii="Roboto" w:hAnsi="Roboto"/>
+          <w:sz w:val="22"/>
+          <w:szCs w:val="22"/>
+        </w:rPr>
+        <w:t>.</w:t>
+      </w:r>
+      <w:r>
+        <w:rPr>
+          <w:rFonts w:ascii="Roboto" w:hAnsi="Roboto"/>
+          <w:sz w:val="22"/>
+          <w:szCs w:val="22"/>
+        </w:rPr>
+        <w:t xml:space="preserve"> </w:t>
+      </w:r>
+    </w:p>
+    <w:p>
+      <w:pPr>
+        <w:pStyle w:val="paragraph"/>
+        <w:textAlignment w:val="baseline"/>
+        <w:rPr>
+          <w:rFonts w:ascii="Roboto" w:hAnsi="Roboto"/>
+          <w:sz w:val="22"/>
+          <w:szCs w:val="22"/>
+        </w:rPr>
+      </w:pPr>
+      <w:r>
+        <w:rPr>
+          <w:rFonts w:ascii="Roboto" w:hAnsi="Roboto"/>
+          <w:sz w:val="22"/>
+          <w:szCs w:val="22"/>
+        </w:rPr>
+        <w:lastRenderedPageBreak/>
+        <w:t>Overall…</w:t>
+      </w:r>
+    </w:p>
+    <w:p>
+      <w:pPr>
+        <w:pStyle w:val="paragraph"/>
+        <w:textAlignment w:val="baseline"/>
+        <w:rPr>
+          <w:rFonts w:ascii="Roboto" w:hAnsi="Roboto"/>
+          <w:b/>
+          <w:sz w:val="22"/>
+          <w:szCs w:val="22"/>
+        </w:rPr>
+      </w:pPr>
+      <w:r>
+        <w:rPr>
+          <w:rFonts w:ascii="Roboto" w:hAnsi="Roboto"/>
+          <w:sz w:val="22"/>
+          <w:szCs w:val="22"/>
+        </w:rPr>
+        <w:tab/>
+        <w:t xml:space="preserve">O(K) + </w:t>
+      </w:r>
+      <w:r>
+        <w:rPr>
+          <w:rFonts w:ascii="Roboto" w:hAnsi="Roboto"/>
+          <w:sz w:val="22"/>
+          <w:szCs w:val="22"/>
+        </w:rPr>
+        <w:t>O(K)</w:t>
+      </w:r>
+      <w:r>
+        <w:rPr>
+          <w:rFonts w:ascii="Roboto" w:hAnsi="Roboto"/>
+          <w:sz w:val="22"/>
+          <w:szCs w:val="22"/>
+        </w:rPr>
+        <w:t xml:space="preserve"> + </w:t>
+      </w:r>
+      <w:r>
+        <w:rPr>
+          <w:rFonts w:ascii="Roboto" w:hAnsi="Roboto"/>
+          <w:sz w:val="22"/>
+          <w:szCs w:val="22"/>
+        </w:rPr>
+        <w:t>O(K)</w:t>
+      </w:r>
+      <w:r>
+        <w:rPr>
+          <w:rFonts w:ascii="Roboto" w:hAnsi="Roboto"/>
+          <w:sz w:val="22"/>
+          <w:szCs w:val="22"/>
+        </w:rPr>
+        <w:t xml:space="preserve"> + </w:t>
+      </w:r>
+      <w:proofErr w:type="gramStart"/>
+      <w:r>
+        <w:rPr>
+          <w:rFonts w:ascii="Roboto" w:hAnsi="Roboto"/>
+          <w:sz w:val="22"/>
+          <w:szCs w:val="22"/>
+        </w:rPr>
+        <w:t>O(</w:t>
+      </w:r>
+      <w:proofErr w:type="gramEnd"/>
+      <w:r>
+        <w:rPr>
+          <w:rFonts w:ascii="Roboto" w:hAnsi="Roboto"/>
+          <w:sz w:val="22"/>
+          <w:szCs w:val="22"/>
+        </w:rPr>
+        <w:t>K</w:t>
+      </w:r>
+      <w:r>
+        <w:rPr>
+          <w:rFonts w:ascii="Roboto" w:hAnsi="Roboto"/>
+          <w:sz w:val="22"/>
+          <w:szCs w:val="22"/>
+          <w:vertAlign w:val="superscript"/>
+        </w:rPr>
+        <w:t>2</w:t>
+      </w:r>
+      <w:r>
+        <w:rPr>
+          <w:rFonts w:ascii="Roboto" w:hAnsi="Roboto"/>
+          <w:sz w:val="22"/>
+          <w:szCs w:val="22"/>
+        </w:rPr>
+        <w:t>)</w:t>
+      </w:r>
+      <w:r>
+        <w:rPr>
+          <w:rFonts w:ascii="Roboto" w:hAnsi="Roboto"/>
+          <w:sz w:val="22"/>
+          <w:szCs w:val="22"/>
+        </w:rPr>
+        <w:t xml:space="preserve"> + </w:t>
+      </w:r>
+      <w:r>
+        <w:rPr>
+          <w:rFonts w:ascii="Roboto" w:hAnsi="Roboto"/>
+          <w:sz w:val="22"/>
+          <w:szCs w:val="22"/>
+        </w:rPr>
+        <w:t>O(K</w:t>
+      </w:r>
+      <w:r>
+        <w:rPr>
+          <w:rFonts w:ascii="Roboto" w:hAnsi="Roboto"/>
+          <w:sz w:val="22"/>
+          <w:szCs w:val="22"/>
+          <w:vertAlign w:val="superscript"/>
+        </w:rPr>
+        <w:t>2</w:t>
+      </w:r>
+      <w:r>
+        <w:rPr>
+          <w:rFonts w:ascii="Roboto" w:hAnsi="Roboto"/>
+          <w:sz w:val="22"/>
+          <w:szCs w:val="22"/>
+        </w:rPr>
+        <w:t>)</w:t>
+      </w:r>
+      <w:r>
+        <w:rPr>
+          <w:rFonts w:ascii="Roboto" w:hAnsi="Roboto"/>
+          <w:sz w:val="22"/>
+          <w:szCs w:val="22"/>
+        </w:rPr>
+        <w:t xml:space="preserve"> </w:t>
+      </w:r>
+      <w:r>
+        <w:rPr>
+          <w:rFonts w:ascii="Roboto" w:hAnsi="Roboto"/>
+          <w:sz w:val="22"/>
+          <w:szCs w:val="22"/>
+        </w:rPr>
+        <w:t xml:space="preserve">+O(P) = </w:t>
+      </w:r>
+      <w:r>
+        <w:rPr>
+          <w:rFonts w:ascii="Roboto" w:hAnsi="Roboto"/>
+          <w:sz w:val="22"/>
+          <w:szCs w:val="22"/>
+        </w:rPr>
+        <w:t xml:space="preserve"> </w:t>
+      </w:r>
+      <w:r>
+        <w:rPr>
+          <w:rFonts w:ascii="Roboto" w:hAnsi="Roboto"/>
+          <w:b/>
+          <w:sz w:val="22"/>
+          <w:szCs w:val="22"/>
+        </w:rPr>
+        <w:t>O(K</w:t>
+      </w:r>
+      <w:r>
+        <w:rPr>
+          <w:rFonts w:ascii="Roboto" w:hAnsi="Roboto"/>
+          <w:b/>
+          <w:sz w:val="22"/>
+          <w:szCs w:val="22"/>
+          <w:vertAlign w:val="superscript"/>
+        </w:rPr>
+        <w:t>2</w:t>
+      </w:r>
+      <w:r>
+        <w:rPr>
+          <w:rFonts w:ascii="Roboto" w:hAnsi="Roboto"/>
+          <w:b/>
+          <w:sz w:val="22"/>
+          <w:szCs w:val="22"/>
+        </w:rPr>
+        <w:t xml:space="preserve"> + P)</w:t>
+      </w:r>
+      <w:r>
+        <w:rPr>
+          <w:rFonts w:ascii="Roboto" w:hAnsi="Roboto"/>
+          <w:b/>
+          <w:sz w:val="22"/>
+          <w:szCs w:val="22"/>
+        </w:rPr>
+        <w:t>.</w:t>
+      </w:r>
+    </w:p>
+    <w:p>
+      <w:pPr>
+        <w:pStyle w:val="paragraph"/>
+        <w:jc w:val="center"/>
+        <w:textAlignment w:val="baseline"/>
+        <w:rPr>
+          <w:rFonts w:ascii="Roboto" w:hAnsi="Roboto"/>
           <w:sz w:val="22"/>
           <w:szCs w:val="22"/>
         </w:rPr>
@@ -358,10 +3790,73 @@
     <w:p>
       <w:pPr>
         <w:pStyle w:val="paragraph"/>
+        <w:jc w:val="center"/>
         <w:textAlignment w:val="baseline"/>
         <w:rPr>
           <w:rFonts w:ascii="Roboto" w:hAnsi="Roboto"/>
-          <w:b/>
+          <w:sz w:val="22"/>
+          <w:szCs w:val="22"/>
+        </w:rPr>
+      </w:pPr>
+    </w:p>
+    <w:p>
+      <w:pPr>
+        <w:pStyle w:val="paragraph"/>
+        <w:jc w:val="center"/>
+        <w:textAlignment w:val="baseline"/>
+        <w:rPr>
+          <w:rFonts w:ascii="Roboto" w:hAnsi="Roboto"/>
+          <w:sz w:val="22"/>
+          <w:szCs w:val="22"/>
+        </w:rPr>
+      </w:pPr>
+    </w:p>
+    <w:p>
+      <w:pPr>
+        <w:pStyle w:val="paragraph"/>
+        <w:jc w:val="center"/>
+        <w:textAlignment w:val="baseline"/>
+        <w:rPr>
+          <w:rFonts w:ascii="Roboto" w:hAnsi="Roboto"/>
+          <w:sz w:val="22"/>
+          <w:szCs w:val="22"/>
+        </w:rPr>
+      </w:pPr>
+      <w:r>
+        <w:rPr>
+          <w:rFonts w:ascii="Roboto" w:hAnsi="Roboto"/>
+          <w:sz w:val="22"/>
+          <w:szCs w:val="22"/>
+        </w:rPr>
+        <w:t>END OF ASSIGNMENT</w:t>
+      </w:r>
+    </w:p>
+    <w:p>
+      <w:pPr>
+        <w:pStyle w:val="paragraph"/>
+        <w:jc w:val="center"/>
+        <w:textAlignment w:val="baseline"/>
+        <w:rPr>
+          <w:rFonts w:ascii="Roboto" w:hAnsi="Roboto"/>
+          <w:sz w:val="22"/>
+          <w:szCs w:val="22"/>
+        </w:rPr>
+      </w:pPr>
+      <w:r>
+        <w:rPr>
+          <w:rFonts w:ascii="Roboto" w:hAnsi="Roboto"/>
+          <w:sz w:val="22"/>
+          <w:szCs w:val="22"/>
+        </w:rPr>
+        <w:t>THANK YOU</w:t>
+      </w:r>
+    </w:p>
+    <w:p>
+      <w:pPr>
+        <w:pStyle w:val="paragraph"/>
+        <w:textAlignment w:val="baseline"/>
+        <w:rPr>
+          <w:rFonts w:ascii="Roboto" w:hAnsi="Roboto"/>
           <w:sz w:val="22"/>
           <w:szCs w:val="22"/>
         </w:rPr>
@@ -779,7 +4274,6 @@
   <w:style w:type="character" w:default="1" w:styleId="DefaultParagraphFont">
     <w:name w:val="Default Paragraph Font"/>
     <w:uiPriority w:val="1"/>
-    <w:semiHidden/>
     <w:unhideWhenUsed/>
   </w:style>
   <w:style w:type="table" w:default="1" w:styleId="TableNormal">
@@ -1123,4 +4617,16 @@
     </a:ext>
   </a:extLst>
 </a:theme>
+</file>
+
+<file path=customXml/item1.xml><?xml version="1.0" encoding="utf-8"?>
+<b:Sources xmlns:b="http://schemas.openxmlformats.org/officeDocument/2006/bibliography" xmlns="http://schemas.openxmlformats.org/officeDocument/2006/bibliography" SelectedStyle="\APASixthEditionOfficeOnline.xsl" StyleName="APA" Version="6"/>
+</file>
+
+<file path=customXml/itemProps1.xml><?xml version="1.0" encoding="utf-8"?>
+<ds:datastoreItem xmlns:ds="http://schemas.openxmlformats.org/officeDocument/2006/customXml" ds:itemID="{A5DFD538-8AB1-45F3-A607-D12876EA5AD2}">
+  <ds:schemaRefs>
+    <ds:schemaRef ds:uri="http://schemas.openxmlformats.org/officeDocument/2006/bibliography"/>
+  </ds:schemaRefs>
+</ds:datastoreItem>
 </file>
</xml_diff>